<commit_message>
Melhoria dos fluxos de eventos
Alterações textuais de melhoria dos fluxos de eventos do caso de teste
(fluxo 2 e fluxo 3) e pós condições e inclusão de informações
adiciconais
</commit_message>
<xml_diff>
--- a/Documentos/Testes/MobOil_CDT_CasoDeTeste_UC002.docx
+++ b/Documentos/Testes/MobOil_CDT_CasoDeTeste_UC002.docx
@@ -1,6 +1,6 @@
 
 <file path=word/document.xml><?xml version="1.0" encoding="utf-8"?>
-<w:document xmlns:o="urn:schemas-microsoft-com:office:office" xmlns:r="http://schemas.openxmlformats.org/officeDocument/2006/relationships" xmlns:v="urn:schemas-microsoft-com:vml" xmlns:w="http://schemas.openxmlformats.org/wordprocessingml/2006/main" xmlns:w10="urn:schemas-microsoft-com:office:word" xmlns:wp="http://schemas.openxmlformats.org/drawingml/2006/wordprocessingDrawing" xmlns:wps="http://schemas.microsoft.com/office/word/2010/wordprocessingShape" xmlns:wpg="http://schemas.microsoft.com/office/word/2010/wordprocessingGroup" xmlns:mc="http://schemas.openxmlformats.org/markup-compatibility/2006" xmlns:wp14="http://schemas.microsoft.com/office/word/2010/wordprocessingDrawing" xmlns:w14="http://schemas.microsoft.com/office/word/2010/wordml" xmlns:a="http://schemas.openxmlformats.org/drawingml/2006/main" xmlns:pic="http://schemas.openxmlformats.org/drawingml/2006/picture" mc:Ignorable="w14 wp14">
+<w:document xmlns:o="urn:schemas-microsoft-com:office:office" xmlns:r="http://schemas.openxmlformats.org/officeDocument/2006/relationships" xmlns:v="urn:schemas-microsoft-com:vml" xmlns:w="http://schemas.openxmlformats.org/wordprocessingml/2006/main" xmlns:w10="urn:schemas-microsoft-com:office:word" xmlns:wp="http://schemas.openxmlformats.org/drawingml/2006/wordprocessingDrawing" xmlns:wps="http://schemas.microsoft.com/office/word/2010/wordprocessingShape" xmlns:wpg="http://schemas.microsoft.com/office/word/2010/wordprocessingGroup" xmlns:mc="http://schemas.openxmlformats.org/markup-compatibility/2006" xmlns:wp14="http://schemas.microsoft.com/office/word/2010/wordprocessingDrawing" xmlns:w14="http://schemas.microsoft.com/office/word/2010/wordml" xmlns:a="http://schemas.openxmlformats.org/drawingml/2006/main" xmlns:pic="http://schemas.openxmlformats.org/drawingml/2006/picture" xmlns:a14="http://schemas.microsoft.com/office/drawing/2010/main" mc:Ignorable="w14 wp14">
   <w:background w:color="FFFFFF"/>
   <w:body>
     <w:p xmlns:wp14="http://schemas.microsoft.com/office/word/2010/wordml" wp14:textId="77777777">
@@ -1043,30 +1043,16 @@
         </w:rPr>
       </w:pPr>
     </w:p>
-    <w:p xmlns:wp14="http://schemas.microsoft.com/office/word/2010/wordml" wp14:textId="77777777">
-      <w:pPr>
-        <w:pStyle w:val="Normal"/>
-        <w:spacing w:before="0" w:after="57" w:line="360" w:lineRule="auto"/>
-        <w:jc w:val="both"/>
-        <w:rPr>
-          <w:rFonts w:ascii="Arial" w:hAnsi="Arial" w:eastAsia="Arial" w:cs="Arial"/>
-          <w:b/>
-          <w:b/>
-          <w:sz w:val="24"/>
-          <w:szCs w:val="24"/>
-        </w:rPr>
-      </w:pPr>
-      <w:r>
-        <w:br w:type="page"/>
-      </w:r>
-    </w:p>
-    <w:p xmlns:wp14="http://schemas.microsoft.com/office/word/2010/wordml" wp14:textId="69E6370F" wp14:noSpellErr="1">
+    <w:p xmlns:wp14="http://schemas.microsoft.com/office/word/2010/wordml" wp14:textId="086E2B92">
       <w:pPr>
         <w:pStyle w:val="Normal"/>
         <w:spacing w:before="0" w:after="57" w:line="360" w:lineRule="auto"/>
         <w:jc w:val="both"/>
         <w:rPr/>
       </w:pPr>
+      <w:r>
+        <w:br w:type="page"/>
+      </w:r>
       <w:r>
         <w:rPr>
           <w:rFonts w:ascii="Arial" w:hAnsi="Arial" w:eastAsia="Arial" w:cs="Arial"/>
@@ -1470,7 +1456,7 @@
         <w:t>selecionar duas opções de preferência de combustível e tocar no botão continuar;</w:t>
       </w:r>
     </w:p>
-    <w:p xmlns:wp14="http://schemas.microsoft.com/office/word/2010/wordml" wp14:textId="77777777" wp14:noSpellErr="1">
+    <w:p w14:noSpellErr="1">
       <w:pPr>
         <w:pStyle w:val="ListParagraph"/>
         <w:numPr>
@@ -1503,17 +1489,133 @@
           <w:sz w:val="24"/>
           <w:szCs w:val="24"/>
         </w:rPr>
-        <w:t xml:space="preserve">a listagem de postos de combustíveis de acordo com </w:t>
-      </w:r>
-      <w:r>
-        <w:rPr>
-          <w:rFonts w:ascii="Arial" w:hAnsi="Arial" w:eastAsia="Arial" w:cs="Arial"/>
-          <w:b w:val="0"/>
-          <w:bCs w:val="0"/>
-          <w:sz w:val="24"/>
-          <w:szCs w:val="24"/>
-        </w:rPr>
-        <w:t>as</w:t>
+        <w:t xml:space="preserve">a </w:t>
+      </w:r>
+      <w:r>
+        <w:rPr>
+          <w:rFonts w:ascii="Arial" w:hAnsi="Arial" w:eastAsia="Arial" w:cs="Arial"/>
+          <w:b w:val="0"/>
+          <w:bCs w:val="0"/>
+          <w:sz w:val="24"/>
+          <w:szCs w:val="24"/>
+        </w:rPr>
+        <w:t>tela com a</w:t>
+      </w:r>
+      <w:r>
+        <w:rPr>
+          <w:rFonts w:ascii="Arial" w:hAnsi="Arial" w:eastAsia="Arial" w:cs="Arial"/>
+          <w:b w:val="0"/>
+          <w:bCs w:val="0"/>
+          <w:sz w:val="24"/>
+          <w:szCs w:val="24"/>
+        </w:rPr>
+        <w:t xml:space="preserve"> </w:t>
+      </w:r>
+      <w:r>
+        <w:rPr>
+          <w:rFonts w:ascii="Arial" w:hAnsi="Arial" w:eastAsia="Arial" w:cs="Arial"/>
+          <w:b w:val="0"/>
+          <w:bCs w:val="0"/>
+          <w:sz w:val="24"/>
+          <w:szCs w:val="24"/>
+        </w:rPr>
+        <w:t xml:space="preserve">listagem de postos de </w:t>
+      </w:r>
+      <w:r>
+        <w:rPr>
+          <w:rFonts w:ascii="Arial" w:hAnsi="Arial" w:eastAsia="Arial" w:cs="Arial"/>
+          <w:b w:val="0"/>
+          <w:bCs w:val="0"/>
+          <w:sz w:val="24"/>
+          <w:szCs w:val="24"/>
+        </w:rPr>
+        <w:t>combustíveis</w:t>
+      </w:r>
+      <w:r>
+        <w:rPr>
+          <w:rFonts w:ascii="Arial" w:hAnsi="Arial" w:eastAsia="Arial" w:cs="Arial"/>
+          <w:b w:val="0"/>
+          <w:bCs w:val="0"/>
+          <w:sz w:val="24"/>
+          <w:szCs w:val="24"/>
+        </w:rPr>
+        <w:t xml:space="preserve">, </w:t>
+      </w:r>
+      <w:r>
+        <w:rPr>
+          <w:rFonts w:ascii="Arial" w:hAnsi="Arial" w:eastAsia="Arial" w:cs="Arial"/>
+          <w:sz w:val="24"/>
+          <w:szCs w:val="24"/>
+        </w:rPr>
+        <w:t>duas abas, cada uma correspondendo a umas das seleções</w:t>
+      </w:r>
+      <w:r>
+        <w:rPr>
+          <w:rFonts w:ascii="Arial" w:hAnsi="Arial" w:eastAsia="Arial" w:cs="Arial"/>
+          <w:sz w:val="24"/>
+          <w:szCs w:val="24"/>
+        </w:rPr>
+        <w:t xml:space="preserve"> de preferências de combustíveis selecionadas anteriormente</w:t>
+      </w:r>
+      <w:r>
+        <w:rPr>
+          <w:rFonts w:ascii="Arial" w:hAnsi="Arial" w:eastAsia="Arial" w:cs="Arial"/>
+          <w:b w:val="0"/>
+          <w:bCs w:val="0"/>
+          <w:sz w:val="24"/>
+          <w:szCs w:val="24"/>
+        </w:rPr>
+        <w:t>,</w:t>
+      </w:r>
+      <w:r>
+        <w:rPr>
+          <w:rFonts w:ascii="Arial" w:hAnsi="Arial" w:eastAsia="Arial" w:cs="Arial"/>
+          <w:b w:val="0"/>
+          <w:bCs w:val="0"/>
+          <w:sz w:val="24"/>
+          <w:szCs w:val="24"/>
+        </w:rPr>
+        <w:t xml:space="preserve"> e mostrar uma </w:t>
+      </w:r>
+      <w:r>
+        <w:rPr>
+          <w:rFonts w:ascii="Arial" w:hAnsi="Arial" w:eastAsia="Arial" w:cs="Arial"/>
+          <w:b w:val="0"/>
+          <w:bCs w:val="0"/>
+          <w:sz w:val="24"/>
+          <w:szCs w:val="24"/>
+        </w:rPr>
+        <w:t>lista de postos de combustíveis</w:t>
+      </w:r>
+      <w:r>
+        <w:rPr>
+          <w:rFonts w:ascii="Arial" w:hAnsi="Arial" w:eastAsia="Arial" w:cs="Arial"/>
+          <w:b w:val="0"/>
+          <w:bCs w:val="0"/>
+          <w:sz w:val="24"/>
+          <w:szCs w:val="24"/>
+        </w:rPr>
+        <w:t xml:space="preserve"> </w:t>
+      </w:r>
+      <w:r>
+        <w:rPr>
+          <w:rFonts w:ascii="Arial" w:hAnsi="Arial" w:eastAsia="Arial" w:cs="Arial"/>
+          <w:b w:val="0"/>
+          <w:bCs w:val="0"/>
+          <w:sz w:val="24"/>
+          <w:szCs w:val="24"/>
+        </w:rPr>
+        <w:t xml:space="preserve">de acordo com </w:t>
+      </w:r>
+      <w:r>
+        <w:rPr>
+          <w:rFonts w:ascii="Arial" w:hAnsi="Arial" w:eastAsia="Arial" w:cs="Arial"/>
+          <w:b w:val="0"/>
+          <w:bCs w:val="0"/>
+          <w:sz w:val="24"/>
+          <w:szCs w:val="24"/>
+        </w:rPr>
+        <w:t>a</w:t>
       </w:r>
       <w:r>
         <w:rPr>
@@ -1543,46 +1645,463 @@
           <w:sz w:val="24"/>
           <w:szCs w:val="24"/>
         </w:rPr>
-        <w:t xml:space="preserve"> selecionada</w:t>
-      </w:r>
-      <w:r>
-        <w:rPr>
-          <w:rFonts w:ascii="Arial" w:hAnsi="Arial" w:eastAsia="Arial" w:cs="Arial"/>
-          <w:b w:val="0"/>
-          <w:bCs w:val="0"/>
-          <w:sz w:val="24"/>
-          <w:szCs w:val="24"/>
-        </w:rPr>
-        <w:t>s</w:t>
-      </w:r>
-      <w:r>
-        <w:rPr>
-          <w:rFonts w:ascii="Arial" w:hAnsi="Arial" w:eastAsia="Arial" w:cs="Arial"/>
-          <w:b w:val="0"/>
-          <w:bCs w:val="0"/>
-          <w:sz w:val="24"/>
-          <w:szCs w:val="24"/>
-        </w:rPr>
-        <w:t xml:space="preserve"> </w:t>
-      </w:r>
-      <w:r>
-        <w:rPr>
-          <w:rFonts w:ascii="Arial" w:hAnsi="Arial" w:eastAsia="Arial" w:cs="Arial"/>
-          <w:b w:val="0"/>
-          <w:bCs w:val="0"/>
-          <w:sz w:val="24"/>
-          <w:szCs w:val="24"/>
-        </w:rPr>
-        <w:t>anteriormente.</w:t>
+        <w:t xml:space="preserve"> de</w:t>
+      </w:r>
+      <w:r>
+        <w:rPr>
+          <w:rFonts w:ascii="Arial" w:hAnsi="Arial" w:eastAsia="Arial" w:cs="Arial"/>
+          <w:b w:val="0"/>
+          <w:bCs w:val="0"/>
+          <w:sz w:val="24"/>
+          <w:szCs w:val="24"/>
+        </w:rPr>
+        <w:t xml:space="preserve">finida na </w:t>
+      </w:r>
+      <w:r>
+        <w:rPr>
+          <w:rFonts w:ascii="Arial" w:hAnsi="Arial" w:eastAsia="Arial" w:cs="Arial"/>
+          <w:b w:val="0"/>
+          <w:bCs w:val="0"/>
+          <w:sz w:val="24"/>
+          <w:szCs w:val="24"/>
+        </w:rPr>
+        <w:t>aba que estiver em destaque indicando estar selecionada;</w:t>
       </w:r>
     </w:p>
-    <w:p xmlns:wp14="http://schemas.microsoft.com/office/word/2010/wordml" wp14:textId="77777777" wp14:noSpellErr="1">
-      <w:pPr>
-        <w:pStyle w:val="Normal"/>
+    <w:p>
+      <w:pPr>
+        <w:pStyle w:val="ListParagraph"/>
+        <w:numPr>
+          <w:ilvl w:val="0"/>
+          <w:numId w:val="10"/>
+        </w:numPr>
         <w:spacing w:before="0" w:after="57" w:line="360" w:lineRule="auto"/>
         <w:jc w:val="both"/>
+        <w:rPr>
+          <w:rFonts w:ascii="Arial" w:hAnsi="Arial" w:eastAsia="Arial" w:cs="Arial"/>
+          <w:sz w:val="24"/>
+          <w:szCs w:val="24"/>
+        </w:rPr>
+      </w:pPr>
+      <w:r>
+        <w:rPr>
+          <w:rFonts w:ascii="Arial" w:hAnsi="Arial" w:eastAsia="Arial" w:cs="Arial"/>
+          <w:sz w:val="24"/>
+          <w:szCs w:val="24"/>
+        </w:rPr>
+        <w:t>O usuário/</w:t>
+      </w:r>
+      <w:r>
+        <w:rPr>
+          <w:rFonts w:ascii="Arial" w:hAnsi="Arial" w:eastAsia="Arial" w:cs="Arial"/>
+          <w:i w:val="1"/>
+          <w:iCs w:val="1"/>
+          <w:sz w:val="24"/>
+          <w:szCs w:val="24"/>
+        </w:rPr>
+        <w:t>stakeholders</w:t>
+      </w:r>
+      <w:r>
+        <w:rPr>
+          <w:rFonts w:ascii="Arial" w:hAnsi="Arial" w:eastAsia="Arial" w:cs="Arial"/>
+          <w:sz w:val="24"/>
+          <w:szCs w:val="24"/>
+        </w:rPr>
+        <w:t xml:space="preserve"> deve</w:t>
+      </w:r>
+      <w:r>
+        <w:rPr>
+          <w:rFonts w:ascii="Arial" w:hAnsi="Arial" w:eastAsia="Arial" w:cs="Arial"/>
+          <w:sz w:val="24"/>
+          <w:szCs w:val="24"/>
+        </w:rPr>
+        <w:t>rá</w:t>
+      </w:r>
+      <w:r>
+        <w:rPr>
+          <w:rFonts w:ascii="Arial" w:hAnsi="Arial" w:eastAsia="Arial" w:cs="Arial"/>
+          <w:sz w:val="24"/>
+          <w:szCs w:val="24"/>
+        </w:rPr>
+        <w:t xml:space="preserve"> </w:t>
+      </w:r>
+      <w:r>
+        <w:rPr>
+          <w:rFonts w:ascii="Arial" w:hAnsi="Arial" w:eastAsia="Arial" w:cs="Arial"/>
+          <w:sz w:val="24"/>
+          <w:szCs w:val="24"/>
+        </w:rPr>
+        <w:t>tocar na aba que não estiver selecionada (em destaque);</w:t>
+      </w:r>
+    </w:p>
+    <w:p w14:noSpellErr="1">
+      <w:pPr>
+        <w:pStyle w:val="ListParagraph"/>
+        <w:numPr>
+          <w:ilvl w:val="0"/>
+          <w:numId w:val="10"/>
+        </w:numPr>
+        <w:spacing w:before="0" w:after="57" w:line="360" w:lineRule="auto"/>
+        <w:jc w:val="both"/>
+        <w:rPr>
+          <w:rFonts w:ascii="Arial" w:hAnsi="Arial" w:eastAsia="Arial" w:cs="Arial"/>
+          <w:sz w:val="24"/>
+          <w:szCs w:val="24"/>
+        </w:rPr>
+      </w:pPr>
+      <w:r>
+        <w:rPr>
+          <w:rFonts w:ascii="Arial" w:hAnsi="Arial" w:eastAsia="Arial" w:cs="Arial"/>
+          <w:b w:val="0"/>
+          <w:bCs w:val="0"/>
+          <w:sz w:val="24"/>
+          <w:szCs w:val="24"/>
+        </w:rPr>
+        <w:t xml:space="preserve">O aplicativo deverá </w:t>
+      </w:r>
+      <w:r>
+        <w:rPr>
+          <w:rFonts w:ascii="Arial" w:hAnsi="Arial" w:eastAsia="Arial" w:cs="Arial"/>
+          <w:b w:val="0"/>
+          <w:bCs w:val="0"/>
+          <w:sz w:val="24"/>
+          <w:szCs w:val="24"/>
+        </w:rPr>
+        <w:t>permanecer</w:t>
+      </w:r>
+      <w:r>
+        <w:rPr>
+          <w:rFonts w:ascii="Arial" w:hAnsi="Arial" w:eastAsia="Arial" w:cs="Arial"/>
+          <w:b w:val="0"/>
+          <w:bCs w:val="0"/>
+          <w:sz w:val="24"/>
+          <w:szCs w:val="24"/>
+        </w:rPr>
+        <w:t xml:space="preserve"> </w:t>
+      </w:r>
+      <w:r>
+        <w:rPr>
+          <w:rFonts w:ascii="Arial" w:hAnsi="Arial" w:eastAsia="Arial" w:cs="Arial"/>
+          <w:b w:val="0"/>
+          <w:bCs w:val="0"/>
+          <w:sz w:val="24"/>
+          <w:szCs w:val="24"/>
+        </w:rPr>
+        <w:t>n</w:t>
+      </w:r>
+      <w:r>
+        <w:rPr>
+          <w:rFonts w:ascii="Arial" w:hAnsi="Arial" w:eastAsia="Arial" w:cs="Arial"/>
+          <w:b w:val="0"/>
+          <w:bCs w:val="0"/>
+          <w:sz w:val="24"/>
+          <w:szCs w:val="24"/>
+        </w:rPr>
+        <w:t xml:space="preserve">a </w:t>
+      </w:r>
+      <w:r>
+        <w:rPr>
+          <w:rFonts w:ascii="Arial" w:hAnsi="Arial" w:eastAsia="Arial" w:cs="Arial"/>
+          <w:b w:val="0"/>
+          <w:bCs w:val="0"/>
+          <w:sz w:val="24"/>
+          <w:szCs w:val="24"/>
+        </w:rPr>
+        <w:t>tela com a</w:t>
+      </w:r>
+      <w:r>
+        <w:rPr>
+          <w:rFonts w:ascii="Arial" w:hAnsi="Arial" w:eastAsia="Arial" w:cs="Arial"/>
+          <w:b w:val="0"/>
+          <w:bCs w:val="0"/>
+          <w:sz w:val="24"/>
+          <w:szCs w:val="24"/>
+        </w:rPr>
+        <w:t xml:space="preserve"> </w:t>
+      </w:r>
+      <w:r>
+        <w:rPr>
+          <w:rFonts w:ascii="Arial" w:hAnsi="Arial" w:eastAsia="Arial" w:cs="Arial"/>
+          <w:b w:val="0"/>
+          <w:bCs w:val="0"/>
+          <w:sz w:val="24"/>
+          <w:szCs w:val="24"/>
+        </w:rPr>
+        <w:t xml:space="preserve">listagem de postos de </w:t>
+      </w:r>
+      <w:r>
+        <w:rPr>
+          <w:rFonts w:ascii="Arial" w:hAnsi="Arial" w:eastAsia="Arial" w:cs="Arial"/>
+          <w:b w:val="0"/>
+          <w:bCs w:val="0"/>
+          <w:sz w:val="24"/>
+          <w:szCs w:val="24"/>
+        </w:rPr>
+        <w:t>combustíveis</w:t>
+      </w:r>
+      <w:r>
+        <w:rPr>
+          <w:rFonts w:ascii="Arial" w:hAnsi="Arial" w:eastAsia="Arial" w:cs="Arial"/>
+          <w:b w:val="0"/>
+          <w:bCs w:val="0"/>
+          <w:sz w:val="24"/>
+          <w:szCs w:val="24"/>
+        </w:rPr>
+        <w:t xml:space="preserve">, </w:t>
+      </w:r>
+      <w:r>
+        <w:rPr>
+          <w:rFonts w:ascii="Arial" w:hAnsi="Arial" w:eastAsia="Arial" w:cs="Arial"/>
+          <w:b w:val="0"/>
+          <w:bCs w:val="0"/>
+          <w:sz w:val="24"/>
+          <w:szCs w:val="24"/>
+        </w:rPr>
+        <w:t>mostrando</w:t>
+      </w:r>
+      <w:r>
+        <w:rPr>
+          <w:rFonts w:ascii="Arial" w:hAnsi="Arial" w:eastAsia="Arial" w:cs="Arial"/>
+          <w:b w:val="0"/>
+          <w:bCs w:val="0"/>
+          <w:sz w:val="24"/>
+          <w:szCs w:val="24"/>
+        </w:rPr>
+        <w:t xml:space="preserve"> </w:t>
+      </w:r>
+      <w:r>
+        <w:rPr>
+          <w:rFonts w:ascii="Arial" w:hAnsi="Arial" w:eastAsia="Arial" w:cs="Arial"/>
+          <w:sz w:val="24"/>
+          <w:szCs w:val="24"/>
+        </w:rPr>
+        <w:t>duas abas, cada uma correspondendo a umas das seleções</w:t>
+      </w:r>
+      <w:r>
+        <w:rPr>
+          <w:rFonts w:ascii="Arial" w:hAnsi="Arial" w:eastAsia="Arial" w:cs="Arial"/>
+          <w:sz w:val="24"/>
+          <w:szCs w:val="24"/>
+        </w:rPr>
+        <w:t xml:space="preserve"> de preferências de combustíveis</w:t>
+      </w:r>
+      <w:r>
+        <w:rPr>
+          <w:rFonts w:ascii="Arial" w:hAnsi="Arial" w:eastAsia="Arial" w:cs="Arial"/>
+          <w:sz w:val="24"/>
+          <w:szCs w:val="24"/>
+        </w:rPr>
+        <w:t xml:space="preserve"> definidas pelo usuário</w:t>
+      </w:r>
+      <w:r>
+        <w:rPr>
+          <w:rFonts w:ascii="Arial" w:hAnsi="Arial" w:eastAsia="Arial" w:cs="Arial"/>
+          <w:b w:val="0"/>
+          <w:bCs w:val="0"/>
+          <w:sz w:val="24"/>
+          <w:szCs w:val="24"/>
+        </w:rPr>
+        <w:t>,</w:t>
+      </w:r>
+      <w:r>
+        <w:rPr>
+          <w:rFonts w:ascii="Arial" w:hAnsi="Arial" w:eastAsia="Arial" w:cs="Arial"/>
+          <w:b w:val="0"/>
+          <w:bCs w:val="0"/>
+          <w:sz w:val="24"/>
+          <w:szCs w:val="24"/>
+        </w:rPr>
+        <w:t xml:space="preserve"> e mostrar uma </w:t>
+      </w:r>
+      <w:r>
+        <w:rPr>
+          <w:rFonts w:ascii="Arial" w:hAnsi="Arial" w:eastAsia="Arial" w:cs="Arial"/>
+          <w:b w:val="0"/>
+          <w:bCs w:val="0"/>
+          <w:sz w:val="24"/>
+          <w:szCs w:val="24"/>
+        </w:rPr>
+        <w:t>lista de postos de combustíveis</w:t>
+      </w:r>
+      <w:r>
+        <w:rPr>
+          <w:rFonts w:ascii="Arial" w:hAnsi="Arial" w:eastAsia="Arial" w:cs="Arial"/>
+          <w:b w:val="0"/>
+          <w:bCs w:val="0"/>
+          <w:sz w:val="24"/>
+          <w:szCs w:val="24"/>
+        </w:rPr>
+        <w:t xml:space="preserve"> </w:t>
+      </w:r>
+      <w:r>
+        <w:rPr>
+          <w:rFonts w:ascii="Arial" w:hAnsi="Arial" w:eastAsia="Arial" w:cs="Arial"/>
+          <w:b w:val="0"/>
+          <w:bCs w:val="0"/>
+          <w:sz w:val="24"/>
+          <w:szCs w:val="24"/>
+        </w:rPr>
+        <w:t xml:space="preserve">de acordo com </w:t>
+      </w:r>
+      <w:r>
+        <w:rPr>
+          <w:rFonts w:ascii="Arial" w:hAnsi="Arial" w:eastAsia="Arial" w:cs="Arial"/>
+          <w:b w:val="0"/>
+          <w:bCs w:val="0"/>
+          <w:sz w:val="24"/>
+          <w:szCs w:val="24"/>
+        </w:rPr>
+        <w:t>a</w:t>
+      </w:r>
+      <w:r>
+        <w:rPr>
+          <w:rFonts w:ascii="Arial" w:hAnsi="Arial" w:eastAsia="Arial" w:cs="Arial"/>
+          <w:b w:val="0"/>
+          <w:bCs w:val="0"/>
+          <w:sz w:val="24"/>
+          <w:szCs w:val="24"/>
+        </w:rPr>
+        <w:t xml:space="preserve"> preferência</w:t>
+      </w:r>
+      <w:r>
+        <w:rPr>
+          <w:rFonts w:ascii="Arial" w:hAnsi="Arial" w:eastAsia="Arial" w:cs="Arial"/>
+          <w:b w:val="0"/>
+          <w:bCs w:val="0"/>
+          <w:sz w:val="24"/>
+          <w:szCs w:val="24"/>
+        </w:rPr>
+        <w:t>s</w:t>
+      </w:r>
+      <w:r>
+        <w:rPr>
+          <w:rFonts w:ascii="Arial" w:hAnsi="Arial" w:eastAsia="Arial" w:cs="Arial"/>
+          <w:b w:val="0"/>
+          <w:bCs w:val="0"/>
+          <w:sz w:val="24"/>
+          <w:szCs w:val="24"/>
+        </w:rPr>
+        <w:t xml:space="preserve"> de</w:t>
+      </w:r>
+      <w:r>
+        <w:rPr>
+          <w:rFonts w:ascii="Arial" w:hAnsi="Arial" w:eastAsia="Arial" w:cs="Arial"/>
+          <w:b w:val="0"/>
+          <w:bCs w:val="0"/>
+          <w:sz w:val="24"/>
+          <w:szCs w:val="24"/>
+        </w:rPr>
+        <w:t xml:space="preserve">finida na </w:t>
+      </w:r>
+      <w:r>
+        <w:rPr>
+          <w:rFonts w:ascii="Arial" w:hAnsi="Arial" w:eastAsia="Arial" w:cs="Arial"/>
+          <w:b w:val="0"/>
+          <w:bCs w:val="0"/>
+          <w:sz w:val="24"/>
+          <w:szCs w:val="24"/>
+        </w:rPr>
+        <w:t xml:space="preserve">aba </w:t>
+      </w:r>
+      <w:r>
+        <w:rPr>
+          <w:rFonts w:ascii="Arial" w:hAnsi="Arial" w:eastAsia="Arial" w:cs="Arial"/>
+          <w:b w:val="0"/>
+          <w:bCs w:val="0"/>
+          <w:sz w:val="24"/>
+          <w:szCs w:val="24"/>
+        </w:rPr>
+        <w:t xml:space="preserve">selecionada no item </w:t>
+      </w:r>
+      <w:r>
+        <w:rPr>
+          <w:rFonts w:ascii="Arial" w:hAnsi="Arial" w:eastAsia="Arial" w:cs="Arial"/>
+          <w:b w:val="0"/>
+          <w:bCs w:val="0"/>
+          <w:sz w:val="24"/>
+          <w:szCs w:val="24"/>
+        </w:rPr>
+        <w:t>e</w:t>
+      </w:r>
+      <w:r>
+        <w:rPr>
+          <w:rFonts w:ascii="Arial" w:hAnsi="Arial" w:eastAsia="Arial" w:cs="Arial"/>
+          <w:b w:val="0"/>
+          <w:bCs w:val="0"/>
+          <w:sz w:val="24"/>
+          <w:szCs w:val="24"/>
+        </w:rPr>
+        <w:t xml:space="preserve"> esta </w:t>
+      </w:r>
+      <w:r>
+        <w:rPr>
+          <w:rFonts w:ascii="Arial" w:hAnsi="Arial" w:eastAsia="Arial" w:cs="Arial"/>
+          <w:b w:val="0"/>
+          <w:bCs w:val="0"/>
+          <w:sz w:val="24"/>
+          <w:szCs w:val="24"/>
+        </w:rPr>
+        <w:t>deverá estar</w:t>
+      </w:r>
+      <w:r>
+        <w:rPr>
+          <w:rFonts w:ascii="Arial" w:hAnsi="Arial" w:eastAsia="Arial" w:cs="Arial"/>
+          <w:b w:val="0"/>
+          <w:bCs w:val="0"/>
+          <w:sz w:val="24"/>
+          <w:szCs w:val="24"/>
+        </w:rPr>
+        <w:t xml:space="preserve"> em destaque indicando </w:t>
+      </w:r>
+      <w:r>
+        <w:rPr>
+          <w:rFonts w:ascii="Arial" w:hAnsi="Arial" w:eastAsia="Arial" w:cs="Arial"/>
+          <w:b w:val="0"/>
+          <w:bCs w:val="0"/>
+          <w:sz w:val="24"/>
+          <w:szCs w:val="24"/>
+        </w:rPr>
+        <w:t>sua</w:t>
+      </w:r>
+      <w:r>
+        <w:rPr>
+          <w:rFonts w:ascii="Arial" w:hAnsi="Arial" w:eastAsia="Arial" w:cs="Arial"/>
+          <w:b w:val="0"/>
+          <w:bCs w:val="0"/>
+          <w:sz w:val="24"/>
+          <w:szCs w:val="24"/>
+        </w:rPr>
+        <w:t xml:space="preserve"> sele</w:t>
+      </w:r>
+      <w:r>
+        <w:rPr>
+          <w:rFonts w:ascii="Arial" w:hAnsi="Arial" w:eastAsia="Arial" w:cs="Arial"/>
+          <w:b w:val="0"/>
+          <w:bCs w:val="0"/>
+          <w:sz w:val="24"/>
+          <w:szCs w:val="24"/>
+        </w:rPr>
+        <w:t>ção</w:t>
+      </w:r>
+      <w:r>
+        <w:rPr>
+          <w:rFonts w:ascii="Arial" w:hAnsi="Arial" w:eastAsia="Arial" w:cs="Arial"/>
+          <w:b w:val="0"/>
+          <w:bCs w:val="0"/>
+          <w:sz w:val="24"/>
+          <w:szCs w:val="24"/>
+        </w:rPr>
+        <w:t>;</w:t>
+      </w:r>
+    </w:p>
+    <w:p xmlns:wp14="http://schemas.microsoft.com/office/word/2010/wordml" wp14:textId="1B2B6612">
+      <w:pPr>
+        <w:spacing w:before="0" w:after="57" w:line="360" w:lineRule="auto"/>
         <w:rPr/>
       </w:pPr>
+      <w:r>
+        <w:br w:type="page"/>
+      </w:r>
       <w:r>
         <w:rPr>
           <w:rFonts w:ascii="Arial" w:hAnsi="Arial" w:eastAsia="Arial" w:cs="Arial"/>
@@ -1712,7 +2231,7 @@
         <w:t>):</w:t>
       </w:r>
     </w:p>
-    <w:p xmlns:wp14="http://schemas.microsoft.com/office/word/2010/wordml" wp14:textId="77777777">
+    <w:p xmlns:wp14="http://schemas.microsoft.com/office/word/2010/wordml" wp14:textId="1B63ED0A">
       <w:pPr>
         <w:pStyle w:val="ListParagraph"/>
         <w:numPr>
@@ -1794,7 +2313,7 @@
         <w:t xml:space="preserve"> opções de preferência de combustível e tocar no botão continuar;</w:t>
       </w:r>
     </w:p>
-    <w:p xmlns:wp14="http://schemas.microsoft.com/office/word/2010/wordml" wp14:textId="77777777" wp14:noSpellErr="1">
+    <w:p w14:noSpellErr="1">
       <w:pPr>
         <w:pStyle w:val="ListParagraph"/>
         <w:numPr>
@@ -1805,18 +2324,18 @@
         <w:jc w:val="both"/>
         <w:rPr>
           <w:rFonts w:ascii="Arial" w:hAnsi="Arial" w:eastAsia="Arial" w:cs="Arial"/>
-          <w:sz w:val="24"/>
-          <w:szCs w:val="24"/>
-        </w:rPr>
-      </w:pPr>
-      <w:r>
-        <w:rPr>
-          <w:rFonts w:ascii="Arial" w:hAnsi="Arial" w:eastAsia="Arial" w:cs="Arial"/>
-          <w:b w:val="0"/>
-          <w:bCs w:val="0"/>
-          <w:sz w:val="24"/>
-          <w:szCs w:val="24"/>
-          <w:u w:val="none"/>
+          <w:color w:val="000000" w:themeColor="accent6" w:themeTint="FF" w:themeShade="FF"/>
+          <w:sz w:val="24"/>
+          <w:szCs w:val="24"/>
+        </w:rPr>
+      </w:pPr>
+      <w:r>
+        <w:rPr>
+          <w:rFonts w:ascii="Arial" w:hAnsi="Arial" w:eastAsia="Arial" w:cs="Arial"/>
+          <w:b w:val="0"/>
+          <w:bCs w:val="0"/>
+          <w:sz w:val="24"/>
+          <w:szCs w:val="24"/>
         </w:rPr>
         <w:t xml:space="preserve">O aplicativo deverá mostrar </w:t>
       </w:r>
@@ -1827,29 +2346,150 @@
           <w:bCs w:val="0"/>
           <w:sz w:val="24"/>
           <w:szCs w:val="24"/>
-          <w:u w:val="none"/>
-        </w:rPr>
-        <w:t xml:space="preserve">a listagem de postos de combustíveis de acordo com </w:t>
-      </w:r>
-      <w:r>
-        <w:rPr>
-          <w:rFonts w:ascii="Arial" w:hAnsi="Arial" w:eastAsia="Arial" w:cs="Arial"/>
-          <w:b w:val="0"/>
-          <w:bCs w:val="0"/>
-          <w:sz w:val="24"/>
-          <w:szCs w:val="24"/>
-          <w:u w:val="none"/>
-        </w:rPr>
-        <w:t>as</w:t>
-      </w:r>
-      <w:r>
-        <w:rPr>
-          <w:rFonts w:ascii="Arial" w:hAnsi="Arial" w:eastAsia="Arial" w:cs="Arial"/>
-          <w:b w:val="0"/>
-          <w:bCs w:val="0"/>
-          <w:sz w:val="24"/>
-          <w:szCs w:val="24"/>
-          <w:u w:val="none"/>
+        </w:rPr>
+        <w:t xml:space="preserve">a </w:t>
+      </w:r>
+      <w:r>
+        <w:rPr>
+          <w:rFonts w:ascii="Arial" w:hAnsi="Arial" w:eastAsia="Arial" w:cs="Arial"/>
+          <w:b w:val="0"/>
+          <w:bCs w:val="0"/>
+          <w:sz w:val="24"/>
+          <w:szCs w:val="24"/>
+        </w:rPr>
+        <w:t>tela com a</w:t>
+      </w:r>
+      <w:r>
+        <w:rPr>
+          <w:rFonts w:ascii="Arial" w:hAnsi="Arial" w:eastAsia="Arial" w:cs="Arial"/>
+          <w:b w:val="0"/>
+          <w:bCs w:val="0"/>
+          <w:sz w:val="24"/>
+          <w:szCs w:val="24"/>
+        </w:rPr>
+        <w:t xml:space="preserve"> </w:t>
+      </w:r>
+      <w:r>
+        <w:rPr>
+          <w:rFonts w:ascii="Arial" w:hAnsi="Arial" w:eastAsia="Arial" w:cs="Arial"/>
+          <w:b w:val="0"/>
+          <w:bCs w:val="0"/>
+          <w:sz w:val="24"/>
+          <w:szCs w:val="24"/>
+        </w:rPr>
+        <w:t xml:space="preserve">listagem de postos de </w:t>
+      </w:r>
+      <w:r>
+        <w:rPr>
+          <w:rFonts w:ascii="Arial" w:hAnsi="Arial" w:eastAsia="Arial" w:cs="Arial"/>
+          <w:b w:val="0"/>
+          <w:bCs w:val="0"/>
+          <w:sz w:val="24"/>
+          <w:szCs w:val="24"/>
+        </w:rPr>
+        <w:t>combustíveis</w:t>
+      </w:r>
+      <w:r>
+        <w:rPr>
+          <w:rFonts w:ascii="Arial" w:hAnsi="Arial" w:eastAsia="Arial" w:cs="Arial"/>
+          <w:b w:val="0"/>
+          <w:bCs w:val="0"/>
+          <w:sz w:val="24"/>
+          <w:szCs w:val="24"/>
+        </w:rPr>
+        <w:t xml:space="preserve">, </w:t>
+      </w:r>
+      <w:r>
+        <w:rPr>
+          <w:rFonts w:ascii="Arial" w:hAnsi="Arial" w:eastAsia="Arial" w:cs="Arial"/>
+          <w:sz w:val="24"/>
+          <w:szCs w:val="24"/>
+        </w:rPr>
+        <w:t>três</w:t>
+      </w:r>
+      <w:r>
+        <w:rPr>
+          <w:rFonts w:ascii="Arial" w:hAnsi="Arial" w:eastAsia="Arial" w:cs="Arial"/>
+          <w:sz w:val="24"/>
+          <w:szCs w:val="24"/>
+        </w:rPr>
+        <w:t xml:space="preserve"> abas, cada uma correspondendo a umas das seleções</w:t>
+      </w:r>
+      <w:r>
+        <w:rPr>
+          <w:rFonts w:ascii="Arial" w:hAnsi="Arial" w:eastAsia="Arial" w:cs="Arial"/>
+          <w:sz w:val="24"/>
+          <w:szCs w:val="24"/>
+        </w:rPr>
+        <w:t xml:space="preserve"> de preferências de combustíveis selecionadas anteriormente</w:t>
+      </w:r>
+      <w:r>
+        <w:rPr>
+          <w:rFonts w:ascii="Arial" w:hAnsi="Arial" w:eastAsia="Arial" w:cs="Arial"/>
+          <w:b w:val="0"/>
+          <w:bCs w:val="0"/>
+          <w:sz w:val="24"/>
+          <w:szCs w:val="24"/>
+        </w:rPr>
+        <w:t>,</w:t>
+      </w:r>
+      <w:r>
+        <w:rPr>
+          <w:rFonts w:ascii="Arial" w:hAnsi="Arial" w:eastAsia="Arial" w:cs="Arial"/>
+          <w:b w:val="0"/>
+          <w:bCs w:val="0"/>
+          <w:sz w:val="24"/>
+          <w:szCs w:val="24"/>
+        </w:rPr>
+        <w:t xml:space="preserve"> e mostrar uma </w:t>
+      </w:r>
+      <w:r>
+        <w:rPr>
+          <w:rFonts w:ascii="Arial" w:hAnsi="Arial" w:eastAsia="Arial" w:cs="Arial"/>
+          <w:b w:val="0"/>
+          <w:bCs w:val="0"/>
+          <w:sz w:val="24"/>
+          <w:szCs w:val="24"/>
+        </w:rPr>
+        <w:t>lista de postos de combustíveis</w:t>
+      </w:r>
+      <w:r>
+        <w:rPr>
+          <w:rFonts w:ascii="Arial" w:hAnsi="Arial" w:eastAsia="Arial" w:cs="Arial"/>
+          <w:b w:val="0"/>
+          <w:bCs w:val="0"/>
+          <w:sz w:val="24"/>
+          <w:szCs w:val="24"/>
+        </w:rPr>
+        <w:t xml:space="preserve"> </w:t>
+      </w:r>
+      <w:r>
+        <w:rPr>
+          <w:rFonts w:ascii="Arial" w:hAnsi="Arial" w:eastAsia="Arial" w:cs="Arial"/>
+          <w:b w:val="0"/>
+          <w:bCs w:val="0"/>
+          <w:sz w:val="24"/>
+          <w:szCs w:val="24"/>
+        </w:rPr>
+        <w:t xml:space="preserve">de acordo com </w:t>
+      </w:r>
+      <w:r>
+        <w:rPr>
+          <w:rFonts w:ascii="Arial" w:hAnsi="Arial" w:eastAsia="Arial" w:cs="Arial"/>
+          <w:b w:val="0"/>
+          <w:bCs w:val="0"/>
+          <w:sz w:val="24"/>
+          <w:szCs w:val="24"/>
+        </w:rPr>
+        <w:t>a</w:t>
+      </w:r>
+      <w:r>
+        <w:rPr>
+          <w:rFonts w:ascii="Arial" w:hAnsi="Arial" w:eastAsia="Arial" w:cs="Arial"/>
+          <w:b w:val="0"/>
+          <w:bCs w:val="0"/>
+          <w:sz w:val="24"/>
+          <w:szCs w:val="24"/>
         </w:rPr>
         <w:t xml:space="preserve"> preferência</w:t>
       </w:r>
@@ -1860,7 +2500,6 @@
           <w:bCs w:val="0"/>
           <w:sz w:val="24"/>
           <w:szCs w:val="24"/>
-          <w:u w:val="none"/>
         </w:rPr>
         <w:t>s</w:t>
       </w:r>
@@ -1871,51 +2510,1060 @@
           <w:bCs w:val="0"/>
           <w:sz w:val="24"/>
           <w:szCs w:val="24"/>
-          <w:u w:val="none"/>
-        </w:rPr>
-        <w:t xml:space="preserve"> selecionada</w:t>
-      </w:r>
-      <w:r>
-        <w:rPr>
-          <w:rFonts w:ascii="Arial" w:hAnsi="Arial" w:eastAsia="Arial" w:cs="Arial"/>
-          <w:b w:val="0"/>
-          <w:bCs w:val="0"/>
-          <w:sz w:val="24"/>
-          <w:szCs w:val="24"/>
-          <w:u w:val="none"/>
-        </w:rPr>
-        <w:t>s</w:t>
-      </w:r>
-      <w:r>
-        <w:rPr>
-          <w:rFonts w:ascii="Arial" w:hAnsi="Arial" w:eastAsia="Arial" w:cs="Arial"/>
-          <w:b w:val="0"/>
-          <w:bCs w:val="0"/>
-          <w:sz w:val="24"/>
-          <w:szCs w:val="24"/>
-          <w:u w:val="none"/>
-        </w:rPr>
-        <w:t xml:space="preserve"> </w:t>
-      </w:r>
-      <w:r>
-        <w:rPr>
-          <w:rFonts w:ascii="Arial" w:hAnsi="Arial" w:eastAsia="Arial" w:cs="Arial"/>
-          <w:b w:val="0"/>
-          <w:bCs w:val="0"/>
-          <w:sz w:val="24"/>
-          <w:szCs w:val="24"/>
-          <w:u w:val="none"/>
-        </w:rPr>
-        <w:t>anteriormente.</w:t>
+        </w:rPr>
+        <w:t xml:space="preserve"> de</w:t>
+      </w:r>
+      <w:r>
+        <w:rPr>
+          <w:rFonts w:ascii="Arial" w:hAnsi="Arial" w:eastAsia="Arial" w:cs="Arial"/>
+          <w:b w:val="0"/>
+          <w:bCs w:val="0"/>
+          <w:sz w:val="24"/>
+          <w:szCs w:val="24"/>
+        </w:rPr>
+        <w:t xml:space="preserve">finida na </w:t>
+      </w:r>
+      <w:r>
+        <w:rPr>
+          <w:rFonts w:ascii="Arial" w:hAnsi="Arial" w:eastAsia="Arial" w:cs="Arial"/>
+          <w:b w:val="0"/>
+          <w:bCs w:val="0"/>
+          <w:sz w:val="24"/>
+          <w:szCs w:val="24"/>
+        </w:rPr>
+        <w:t>aba que estiver em destaque indicando estar selecionada;</w:t>
       </w:r>
     </w:p>
-    <w:p xmlns:wp14="http://schemas.microsoft.com/office/word/2010/wordml" wp14:textId="77777777" wp14:noSpellErr="1">
-      <w:pPr>
-        <w:pStyle w:val="Normal"/>
+    <w:p>
+      <w:pPr>
+        <w:pStyle w:val="ListParagraph"/>
+        <w:numPr>
+          <w:ilvl w:val="0"/>
+          <w:numId w:val="11"/>
+        </w:numPr>
         <w:spacing w:before="0" w:after="57" w:line="360" w:lineRule="auto"/>
         <w:jc w:val="both"/>
+        <w:rPr>
+          <w:rFonts w:ascii="Arial" w:hAnsi="Arial" w:eastAsia="Arial" w:cs="Arial"/>
+          <w:color w:val="000000" w:themeColor="accent6" w:themeTint="FF" w:themeShade="FF"/>
+          <w:sz w:val="24"/>
+          <w:szCs w:val="24"/>
+        </w:rPr>
+      </w:pPr>
+      <w:r>
+        <w:rPr>
+          <w:rFonts w:ascii="Arial" w:hAnsi="Arial" w:eastAsia="Arial" w:cs="Arial"/>
+          <w:sz w:val="24"/>
+          <w:szCs w:val="24"/>
+        </w:rPr>
+        <w:t>O usuário/</w:t>
+      </w:r>
+      <w:r>
+        <w:rPr>
+          <w:rFonts w:ascii="Arial" w:hAnsi="Arial" w:eastAsia="Arial" w:cs="Arial"/>
+          <w:i w:val="1"/>
+          <w:iCs w:val="1"/>
+          <w:sz w:val="24"/>
+          <w:szCs w:val="24"/>
+        </w:rPr>
+        <w:t>stakeholders</w:t>
+      </w:r>
+      <w:r>
+        <w:rPr>
+          <w:rFonts w:ascii="Arial" w:hAnsi="Arial" w:eastAsia="Arial" w:cs="Arial"/>
+          <w:sz w:val="24"/>
+          <w:szCs w:val="24"/>
+        </w:rPr>
+        <w:t xml:space="preserve"> deve</w:t>
+      </w:r>
+      <w:r>
+        <w:rPr>
+          <w:rFonts w:ascii="Arial" w:hAnsi="Arial" w:eastAsia="Arial" w:cs="Arial"/>
+          <w:sz w:val="24"/>
+          <w:szCs w:val="24"/>
+        </w:rPr>
+        <w:t>rá</w:t>
+      </w:r>
+      <w:r>
+        <w:rPr>
+          <w:rFonts w:ascii="Arial" w:hAnsi="Arial" w:eastAsia="Arial" w:cs="Arial"/>
+          <w:sz w:val="24"/>
+          <w:szCs w:val="24"/>
+        </w:rPr>
+        <w:t xml:space="preserve"> </w:t>
+      </w:r>
+      <w:r>
+        <w:rPr>
+          <w:rFonts w:ascii="Arial" w:hAnsi="Arial" w:eastAsia="Arial" w:cs="Arial"/>
+          <w:sz w:val="24"/>
+          <w:szCs w:val="24"/>
+        </w:rPr>
+        <w:t xml:space="preserve">tocar </w:t>
+      </w:r>
+      <w:r>
+        <w:rPr>
+          <w:rFonts w:ascii="Arial" w:hAnsi="Arial" w:eastAsia="Arial" w:cs="Arial"/>
+          <w:sz w:val="24"/>
+          <w:szCs w:val="24"/>
+        </w:rPr>
+        <w:t>em umas das</w:t>
+      </w:r>
+      <w:r>
+        <w:rPr>
+          <w:rFonts w:ascii="Arial" w:hAnsi="Arial" w:eastAsia="Arial" w:cs="Arial"/>
+          <w:sz w:val="24"/>
+          <w:szCs w:val="24"/>
+        </w:rPr>
+        <w:t xml:space="preserve"> aba</w:t>
+      </w:r>
+      <w:r>
+        <w:rPr>
+          <w:rFonts w:ascii="Arial" w:hAnsi="Arial" w:eastAsia="Arial" w:cs="Arial"/>
+          <w:sz w:val="24"/>
+          <w:szCs w:val="24"/>
+        </w:rPr>
+        <w:t>s</w:t>
+      </w:r>
+      <w:r>
+        <w:rPr>
+          <w:rFonts w:ascii="Arial" w:hAnsi="Arial" w:eastAsia="Arial" w:cs="Arial"/>
+          <w:sz w:val="24"/>
+          <w:szCs w:val="24"/>
+        </w:rPr>
+        <w:t xml:space="preserve"> que não estiver</w:t>
+      </w:r>
+      <w:r>
+        <w:rPr>
+          <w:rFonts w:ascii="Arial" w:hAnsi="Arial" w:eastAsia="Arial" w:cs="Arial"/>
+          <w:sz w:val="24"/>
+          <w:szCs w:val="24"/>
+        </w:rPr>
+        <w:t>em</w:t>
+      </w:r>
+      <w:r>
+        <w:rPr>
+          <w:rFonts w:ascii="Arial" w:hAnsi="Arial" w:eastAsia="Arial" w:cs="Arial"/>
+          <w:sz w:val="24"/>
+          <w:szCs w:val="24"/>
+        </w:rPr>
+        <w:t xml:space="preserve"> selecionada</w:t>
+      </w:r>
+      <w:r>
+        <w:rPr>
+          <w:rFonts w:ascii="Arial" w:hAnsi="Arial" w:eastAsia="Arial" w:cs="Arial"/>
+          <w:sz w:val="24"/>
+          <w:szCs w:val="24"/>
+        </w:rPr>
+        <w:t>s</w:t>
+      </w:r>
+      <w:r>
+        <w:rPr>
+          <w:rFonts w:ascii="Arial" w:hAnsi="Arial" w:eastAsia="Arial" w:cs="Arial"/>
+          <w:sz w:val="24"/>
+          <w:szCs w:val="24"/>
+        </w:rPr>
+        <w:t xml:space="preserve"> (em destaque);</w:t>
+      </w:r>
+    </w:p>
+    <w:p w14:noSpellErr="1">
+      <w:pPr>
+        <w:pStyle w:val="ListParagraph"/>
+        <w:numPr>
+          <w:ilvl w:val="0"/>
+          <w:numId w:val="11"/>
+        </w:numPr>
+        <w:spacing w:before="0" w:after="57" w:line="360" w:lineRule="auto"/>
+        <w:jc w:val="both"/>
+        <w:rPr>
+          <w:rFonts w:ascii="Arial" w:hAnsi="Arial" w:eastAsia="Arial" w:cs="Arial"/>
+          <w:color w:val="000000" w:themeColor="accent6" w:themeTint="FF" w:themeShade="FF"/>
+          <w:sz w:val="24"/>
+          <w:szCs w:val="24"/>
+        </w:rPr>
+      </w:pPr>
+      <w:r>
+        <w:rPr>
+          <w:rFonts w:ascii="Arial" w:hAnsi="Arial" w:eastAsia="Arial" w:cs="Arial"/>
+          <w:b w:val="0"/>
+          <w:bCs w:val="0"/>
+          <w:sz w:val="24"/>
+          <w:szCs w:val="24"/>
+        </w:rPr>
+        <w:t xml:space="preserve">O aplicativo deverá </w:t>
+      </w:r>
+      <w:r>
+        <w:rPr>
+          <w:rFonts w:ascii="Arial" w:hAnsi="Arial" w:eastAsia="Arial" w:cs="Arial"/>
+          <w:b w:val="0"/>
+          <w:bCs w:val="0"/>
+          <w:sz w:val="24"/>
+          <w:szCs w:val="24"/>
+        </w:rPr>
+        <w:t>permanecer</w:t>
+      </w:r>
+      <w:r>
+        <w:rPr>
+          <w:rFonts w:ascii="Arial" w:hAnsi="Arial" w:eastAsia="Arial" w:cs="Arial"/>
+          <w:b w:val="0"/>
+          <w:bCs w:val="0"/>
+          <w:sz w:val="24"/>
+          <w:szCs w:val="24"/>
+        </w:rPr>
+        <w:t xml:space="preserve"> </w:t>
+      </w:r>
+      <w:r>
+        <w:rPr>
+          <w:rFonts w:ascii="Arial" w:hAnsi="Arial" w:eastAsia="Arial" w:cs="Arial"/>
+          <w:b w:val="0"/>
+          <w:bCs w:val="0"/>
+          <w:sz w:val="24"/>
+          <w:szCs w:val="24"/>
+        </w:rPr>
+        <w:t>n</w:t>
+      </w:r>
+      <w:r>
+        <w:rPr>
+          <w:rFonts w:ascii="Arial" w:hAnsi="Arial" w:eastAsia="Arial" w:cs="Arial"/>
+          <w:b w:val="0"/>
+          <w:bCs w:val="0"/>
+          <w:sz w:val="24"/>
+          <w:szCs w:val="24"/>
+        </w:rPr>
+        <w:t xml:space="preserve">a </w:t>
+      </w:r>
+      <w:r>
+        <w:rPr>
+          <w:rFonts w:ascii="Arial" w:hAnsi="Arial" w:eastAsia="Arial" w:cs="Arial"/>
+          <w:b w:val="0"/>
+          <w:bCs w:val="0"/>
+          <w:sz w:val="24"/>
+          <w:szCs w:val="24"/>
+        </w:rPr>
+        <w:t>tela com a</w:t>
+      </w:r>
+      <w:r>
+        <w:rPr>
+          <w:rFonts w:ascii="Arial" w:hAnsi="Arial" w:eastAsia="Arial" w:cs="Arial"/>
+          <w:b w:val="0"/>
+          <w:bCs w:val="0"/>
+          <w:sz w:val="24"/>
+          <w:szCs w:val="24"/>
+        </w:rPr>
+        <w:t xml:space="preserve"> </w:t>
+      </w:r>
+      <w:r>
+        <w:rPr>
+          <w:rFonts w:ascii="Arial" w:hAnsi="Arial" w:eastAsia="Arial" w:cs="Arial"/>
+          <w:b w:val="0"/>
+          <w:bCs w:val="0"/>
+          <w:sz w:val="24"/>
+          <w:szCs w:val="24"/>
+        </w:rPr>
+        <w:t xml:space="preserve">listagem de postos de </w:t>
+      </w:r>
+      <w:r>
+        <w:rPr>
+          <w:rFonts w:ascii="Arial" w:hAnsi="Arial" w:eastAsia="Arial" w:cs="Arial"/>
+          <w:b w:val="0"/>
+          <w:bCs w:val="0"/>
+          <w:sz w:val="24"/>
+          <w:szCs w:val="24"/>
+        </w:rPr>
+        <w:t>combustíveis</w:t>
+      </w:r>
+      <w:r>
+        <w:rPr>
+          <w:rFonts w:ascii="Arial" w:hAnsi="Arial" w:eastAsia="Arial" w:cs="Arial"/>
+          <w:b w:val="0"/>
+          <w:bCs w:val="0"/>
+          <w:sz w:val="24"/>
+          <w:szCs w:val="24"/>
+        </w:rPr>
+        <w:t xml:space="preserve">, </w:t>
+      </w:r>
+      <w:r>
+        <w:rPr>
+          <w:rFonts w:ascii="Arial" w:hAnsi="Arial" w:eastAsia="Arial" w:cs="Arial"/>
+          <w:b w:val="0"/>
+          <w:bCs w:val="0"/>
+          <w:sz w:val="24"/>
+          <w:szCs w:val="24"/>
+        </w:rPr>
+        <w:t>mostrando</w:t>
+      </w:r>
+      <w:r>
+        <w:rPr>
+          <w:rFonts w:ascii="Arial" w:hAnsi="Arial" w:eastAsia="Arial" w:cs="Arial"/>
+          <w:b w:val="0"/>
+          <w:bCs w:val="0"/>
+          <w:sz w:val="24"/>
+          <w:szCs w:val="24"/>
+        </w:rPr>
+        <w:t xml:space="preserve"> </w:t>
+      </w:r>
+      <w:r>
+        <w:rPr>
+          <w:rFonts w:ascii="Arial" w:hAnsi="Arial" w:eastAsia="Arial" w:cs="Arial"/>
+          <w:sz w:val="24"/>
+          <w:szCs w:val="24"/>
+        </w:rPr>
+        <w:t>três</w:t>
+      </w:r>
+      <w:r>
+        <w:rPr>
+          <w:rFonts w:ascii="Arial" w:hAnsi="Arial" w:eastAsia="Arial" w:cs="Arial"/>
+          <w:sz w:val="24"/>
+          <w:szCs w:val="24"/>
+        </w:rPr>
+        <w:t xml:space="preserve"> abas, cada uma correspondendo a umas das seleções</w:t>
+      </w:r>
+      <w:r>
+        <w:rPr>
+          <w:rFonts w:ascii="Arial" w:hAnsi="Arial" w:eastAsia="Arial" w:cs="Arial"/>
+          <w:sz w:val="24"/>
+          <w:szCs w:val="24"/>
+        </w:rPr>
+        <w:t xml:space="preserve"> de preferências de combustíveis</w:t>
+      </w:r>
+      <w:r>
+        <w:rPr>
+          <w:rFonts w:ascii="Arial" w:hAnsi="Arial" w:eastAsia="Arial" w:cs="Arial"/>
+          <w:sz w:val="24"/>
+          <w:szCs w:val="24"/>
+        </w:rPr>
+        <w:t xml:space="preserve"> definidas pelo usuário</w:t>
+      </w:r>
+      <w:r>
+        <w:rPr>
+          <w:rFonts w:ascii="Arial" w:hAnsi="Arial" w:eastAsia="Arial" w:cs="Arial"/>
+          <w:b w:val="0"/>
+          <w:bCs w:val="0"/>
+          <w:sz w:val="24"/>
+          <w:szCs w:val="24"/>
+        </w:rPr>
+        <w:t>,</w:t>
+      </w:r>
+      <w:r>
+        <w:rPr>
+          <w:rFonts w:ascii="Arial" w:hAnsi="Arial" w:eastAsia="Arial" w:cs="Arial"/>
+          <w:b w:val="0"/>
+          <w:bCs w:val="0"/>
+          <w:sz w:val="24"/>
+          <w:szCs w:val="24"/>
+        </w:rPr>
+        <w:t xml:space="preserve"> e mostrar uma </w:t>
+      </w:r>
+      <w:r>
+        <w:rPr>
+          <w:rFonts w:ascii="Arial" w:hAnsi="Arial" w:eastAsia="Arial" w:cs="Arial"/>
+          <w:b w:val="0"/>
+          <w:bCs w:val="0"/>
+          <w:sz w:val="24"/>
+          <w:szCs w:val="24"/>
+        </w:rPr>
+        <w:t>lista de postos de combustíveis</w:t>
+      </w:r>
+      <w:r>
+        <w:rPr>
+          <w:rFonts w:ascii="Arial" w:hAnsi="Arial" w:eastAsia="Arial" w:cs="Arial"/>
+          <w:b w:val="0"/>
+          <w:bCs w:val="0"/>
+          <w:sz w:val="24"/>
+          <w:szCs w:val="24"/>
+        </w:rPr>
+        <w:t xml:space="preserve"> </w:t>
+      </w:r>
+      <w:r>
+        <w:rPr>
+          <w:rFonts w:ascii="Arial" w:hAnsi="Arial" w:eastAsia="Arial" w:cs="Arial"/>
+          <w:b w:val="0"/>
+          <w:bCs w:val="0"/>
+          <w:sz w:val="24"/>
+          <w:szCs w:val="24"/>
+        </w:rPr>
+        <w:t xml:space="preserve">de acordo com </w:t>
+      </w:r>
+      <w:r>
+        <w:rPr>
+          <w:rFonts w:ascii="Arial" w:hAnsi="Arial" w:eastAsia="Arial" w:cs="Arial"/>
+          <w:b w:val="0"/>
+          <w:bCs w:val="0"/>
+          <w:sz w:val="24"/>
+          <w:szCs w:val="24"/>
+        </w:rPr>
+        <w:t>a</w:t>
+      </w:r>
+      <w:r>
+        <w:rPr>
+          <w:rFonts w:ascii="Arial" w:hAnsi="Arial" w:eastAsia="Arial" w:cs="Arial"/>
+          <w:b w:val="0"/>
+          <w:bCs w:val="0"/>
+          <w:sz w:val="24"/>
+          <w:szCs w:val="24"/>
+        </w:rPr>
+        <w:t xml:space="preserve"> preferência</w:t>
+      </w:r>
+      <w:r>
+        <w:rPr>
+          <w:rFonts w:ascii="Arial" w:hAnsi="Arial" w:eastAsia="Arial" w:cs="Arial"/>
+          <w:b w:val="0"/>
+          <w:bCs w:val="0"/>
+          <w:sz w:val="24"/>
+          <w:szCs w:val="24"/>
+        </w:rPr>
+        <w:t>s</w:t>
+      </w:r>
+      <w:r>
+        <w:rPr>
+          <w:rFonts w:ascii="Arial" w:hAnsi="Arial" w:eastAsia="Arial" w:cs="Arial"/>
+          <w:b w:val="0"/>
+          <w:bCs w:val="0"/>
+          <w:sz w:val="24"/>
+          <w:szCs w:val="24"/>
+        </w:rPr>
+        <w:t xml:space="preserve"> de</w:t>
+      </w:r>
+      <w:r>
+        <w:rPr>
+          <w:rFonts w:ascii="Arial" w:hAnsi="Arial" w:eastAsia="Arial" w:cs="Arial"/>
+          <w:b w:val="0"/>
+          <w:bCs w:val="0"/>
+          <w:sz w:val="24"/>
+          <w:szCs w:val="24"/>
+        </w:rPr>
+        <w:t xml:space="preserve">finida na </w:t>
+      </w:r>
+      <w:r>
+        <w:rPr>
+          <w:rFonts w:ascii="Arial" w:hAnsi="Arial" w:eastAsia="Arial" w:cs="Arial"/>
+          <w:b w:val="0"/>
+          <w:bCs w:val="0"/>
+          <w:sz w:val="24"/>
+          <w:szCs w:val="24"/>
+        </w:rPr>
+        <w:t xml:space="preserve">aba </w:t>
+      </w:r>
+      <w:r>
+        <w:rPr>
+          <w:rFonts w:ascii="Arial" w:hAnsi="Arial" w:eastAsia="Arial" w:cs="Arial"/>
+          <w:b w:val="0"/>
+          <w:bCs w:val="0"/>
+          <w:sz w:val="24"/>
+          <w:szCs w:val="24"/>
+        </w:rPr>
+        <w:t xml:space="preserve">selecionada no item </w:t>
+      </w:r>
+      <w:r>
+        <w:rPr>
+          <w:rFonts w:ascii="Arial" w:hAnsi="Arial" w:eastAsia="Arial" w:cs="Arial"/>
+          <w:b w:val="0"/>
+          <w:bCs w:val="0"/>
+          <w:sz w:val="24"/>
+          <w:szCs w:val="24"/>
+        </w:rPr>
+        <w:t>e</w:t>
+      </w:r>
+      <w:r>
+        <w:rPr>
+          <w:rFonts w:ascii="Arial" w:hAnsi="Arial" w:eastAsia="Arial" w:cs="Arial"/>
+          <w:b w:val="0"/>
+          <w:bCs w:val="0"/>
+          <w:sz w:val="24"/>
+          <w:szCs w:val="24"/>
+        </w:rPr>
+        <w:t xml:space="preserve"> esta </w:t>
+      </w:r>
+      <w:r>
+        <w:rPr>
+          <w:rFonts w:ascii="Arial" w:hAnsi="Arial" w:eastAsia="Arial" w:cs="Arial"/>
+          <w:b w:val="0"/>
+          <w:bCs w:val="0"/>
+          <w:sz w:val="24"/>
+          <w:szCs w:val="24"/>
+        </w:rPr>
+        <w:t>deverá estar</w:t>
+      </w:r>
+      <w:r>
+        <w:rPr>
+          <w:rFonts w:ascii="Arial" w:hAnsi="Arial" w:eastAsia="Arial" w:cs="Arial"/>
+          <w:b w:val="0"/>
+          <w:bCs w:val="0"/>
+          <w:sz w:val="24"/>
+          <w:szCs w:val="24"/>
+        </w:rPr>
+        <w:t xml:space="preserve"> em destaque indicando </w:t>
+      </w:r>
+      <w:r>
+        <w:rPr>
+          <w:rFonts w:ascii="Arial" w:hAnsi="Arial" w:eastAsia="Arial" w:cs="Arial"/>
+          <w:b w:val="0"/>
+          <w:bCs w:val="0"/>
+          <w:sz w:val="24"/>
+          <w:szCs w:val="24"/>
+        </w:rPr>
+        <w:t>sua</w:t>
+      </w:r>
+      <w:r>
+        <w:rPr>
+          <w:rFonts w:ascii="Arial" w:hAnsi="Arial" w:eastAsia="Arial" w:cs="Arial"/>
+          <w:b w:val="0"/>
+          <w:bCs w:val="0"/>
+          <w:sz w:val="24"/>
+          <w:szCs w:val="24"/>
+        </w:rPr>
+        <w:t xml:space="preserve"> sele</w:t>
+      </w:r>
+      <w:r>
+        <w:rPr>
+          <w:rFonts w:ascii="Arial" w:hAnsi="Arial" w:eastAsia="Arial" w:cs="Arial"/>
+          <w:b w:val="0"/>
+          <w:bCs w:val="0"/>
+          <w:sz w:val="24"/>
+          <w:szCs w:val="24"/>
+        </w:rPr>
+        <w:t>ção</w:t>
+      </w:r>
+      <w:r>
+        <w:rPr>
+          <w:rFonts w:ascii="Arial" w:hAnsi="Arial" w:eastAsia="Arial" w:cs="Arial"/>
+          <w:b w:val="0"/>
+          <w:bCs w:val="0"/>
+          <w:sz w:val="24"/>
+          <w:szCs w:val="24"/>
+        </w:rPr>
+        <w:t>;</w:t>
+      </w:r>
+    </w:p>
+    <w:p>
+      <w:pPr>
+        <w:pStyle w:val="ListParagraph"/>
+        <w:numPr>
+          <w:ilvl w:val="0"/>
+          <w:numId w:val="11"/>
+        </w:numPr>
+        <w:spacing w:before="0" w:after="57" w:line="360" w:lineRule="auto"/>
+        <w:jc w:val="both"/>
+        <w:rPr>
+          <w:rFonts w:ascii="Arial" w:hAnsi="Arial" w:eastAsia="Arial" w:cs="Arial"/>
+          <w:color w:val="000000" w:themeColor="accent6" w:themeTint="FF" w:themeShade="FF"/>
+          <w:sz w:val="24"/>
+          <w:szCs w:val="24"/>
+        </w:rPr>
+      </w:pPr>
+      <w:r>
+        <w:rPr>
+          <w:rFonts w:ascii="Arial" w:hAnsi="Arial" w:eastAsia="Arial" w:cs="Arial"/>
+          <w:sz w:val="24"/>
+          <w:szCs w:val="24"/>
+        </w:rPr>
+        <w:t>O usuário/</w:t>
+      </w:r>
+      <w:r>
+        <w:rPr>
+          <w:rFonts w:ascii="Arial" w:hAnsi="Arial" w:eastAsia="Arial" w:cs="Arial"/>
+          <w:i w:val="1"/>
+          <w:iCs w:val="1"/>
+          <w:sz w:val="24"/>
+          <w:szCs w:val="24"/>
+        </w:rPr>
+        <w:t>stakeholders</w:t>
+      </w:r>
+      <w:r>
+        <w:rPr>
+          <w:rFonts w:ascii="Arial" w:hAnsi="Arial" w:eastAsia="Arial" w:cs="Arial"/>
+          <w:sz w:val="24"/>
+          <w:szCs w:val="24"/>
+        </w:rPr>
+        <w:t xml:space="preserve"> deve</w:t>
+      </w:r>
+      <w:r>
+        <w:rPr>
+          <w:rFonts w:ascii="Arial" w:hAnsi="Arial" w:eastAsia="Arial" w:cs="Arial"/>
+          <w:sz w:val="24"/>
+          <w:szCs w:val="24"/>
+        </w:rPr>
+        <w:t>rá</w:t>
+      </w:r>
+      <w:r>
+        <w:rPr>
+          <w:rFonts w:ascii="Arial" w:hAnsi="Arial" w:eastAsia="Arial" w:cs="Arial"/>
+          <w:sz w:val="24"/>
+          <w:szCs w:val="24"/>
+        </w:rPr>
+        <w:t xml:space="preserve"> </w:t>
+      </w:r>
+      <w:r>
+        <w:rPr>
+          <w:rFonts w:ascii="Arial" w:hAnsi="Arial" w:eastAsia="Arial" w:cs="Arial"/>
+          <w:sz w:val="24"/>
+          <w:szCs w:val="24"/>
+        </w:rPr>
+        <w:t xml:space="preserve">tocar </w:t>
+      </w:r>
+      <w:r>
+        <w:rPr>
+          <w:rFonts w:ascii="Arial" w:hAnsi="Arial" w:eastAsia="Arial" w:cs="Arial"/>
+          <w:sz w:val="24"/>
+          <w:szCs w:val="24"/>
+        </w:rPr>
+        <w:t>na</w:t>
+      </w:r>
+      <w:r>
+        <w:rPr>
+          <w:rFonts w:ascii="Arial" w:hAnsi="Arial" w:eastAsia="Arial" w:cs="Arial"/>
+          <w:sz w:val="24"/>
+          <w:szCs w:val="24"/>
+        </w:rPr>
+        <w:t xml:space="preserve"> </w:t>
+      </w:r>
+      <w:r>
+        <w:rPr>
+          <w:rFonts w:ascii="Arial" w:hAnsi="Arial" w:eastAsia="Arial" w:cs="Arial"/>
+        </w:rPr>
+        <w:t xml:space="preserve">terceira </w:t>
+      </w:r>
+      <w:r>
+        <w:rPr>
+          <w:rFonts w:ascii="Arial" w:hAnsi="Arial" w:eastAsia="Arial" w:cs="Arial"/>
+          <w:sz w:val="24"/>
+          <w:szCs w:val="24"/>
+        </w:rPr>
+        <w:t>aba</w:t>
+      </w:r>
+      <w:r>
+        <w:rPr>
+          <w:rFonts w:ascii="Arial" w:hAnsi="Arial" w:eastAsia="Arial" w:cs="Arial"/>
+          <w:sz w:val="24"/>
+          <w:szCs w:val="24"/>
+        </w:rPr>
+        <w:t>, a</w:t>
+      </w:r>
+      <w:r>
+        <w:rPr>
+          <w:rFonts w:ascii="Arial" w:hAnsi="Arial" w:eastAsia="Arial" w:cs="Arial"/>
+          <w:sz w:val="24"/>
+          <w:szCs w:val="24"/>
+        </w:rPr>
+        <w:t xml:space="preserve"> </w:t>
+      </w:r>
+      <w:r>
+        <w:rPr>
+          <w:rFonts w:ascii="Arial" w:hAnsi="Arial" w:eastAsia="Arial" w:cs="Arial"/>
+          <w:sz w:val="24"/>
+          <w:szCs w:val="24"/>
+        </w:rPr>
+        <w:t xml:space="preserve">que </w:t>
+      </w:r>
+      <w:r>
+        <w:rPr>
+          <w:rFonts w:ascii="Arial" w:hAnsi="Arial" w:eastAsia="Arial" w:cs="Arial"/>
+          <w:sz w:val="24"/>
+          <w:szCs w:val="24"/>
+        </w:rPr>
+        <w:t xml:space="preserve">ainda </w:t>
+      </w:r>
+      <w:r>
+        <w:rPr>
+          <w:rFonts w:ascii="Arial" w:hAnsi="Arial" w:eastAsia="Arial" w:cs="Arial"/>
+          <w:sz w:val="24"/>
+          <w:szCs w:val="24"/>
+        </w:rPr>
+        <w:t xml:space="preserve">não </w:t>
+      </w:r>
+      <w:r>
+        <w:rPr>
+          <w:rFonts w:ascii="Arial" w:hAnsi="Arial" w:eastAsia="Arial" w:cs="Arial"/>
+          <w:sz w:val="24"/>
+          <w:szCs w:val="24"/>
+        </w:rPr>
+        <w:t>foi mostrada a sua listagem correspondente</w:t>
+      </w:r>
+      <w:r>
+        <w:rPr>
+          <w:rFonts w:ascii="Arial" w:hAnsi="Arial" w:eastAsia="Arial" w:cs="Arial"/>
+          <w:sz w:val="24"/>
+          <w:szCs w:val="24"/>
+        </w:rPr>
+        <w:t>;</w:t>
+      </w:r>
+    </w:p>
+    <w:p w14:noSpellErr="1">
+      <w:pPr>
+        <w:pStyle w:val="ListParagraph"/>
+        <w:numPr>
+          <w:ilvl w:val="0"/>
+          <w:numId w:val="11"/>
+        </w:numPr>
+        <w:spacing w:before="0" w:after="57" w:line="360" w:lineRule="auto"/>
+        <w:jc w:val="both"/>
+        <w:rPr>
+          <w:rFonts w:ascii="Arial" w:hAnsi="Arial" w:eastAsia="Arial" w:cs="Arial"/>
+          <w:color w:val="000000" w:themeColor="accent6" w:themeTint="FF" w:themeShade="FF"/>
+          <w:sz w:val="24"/>
+          <w:szCs w:val="24"/>
+        </w:rPr>
+      </w:pPr>
+      <w:r>
+        <w:rPr>
+          <w:rFonts w:ascii="Arial" w:hAnsi="Arial" w:eastAsia="Arial" w:cs="Arial"/>
+          <w:b w:val="0"/>
+          <w:bCs w:val="0"/>
+          <w:sz w:val="24"/>
+          <w:szCs w:val="24"/>
+        </w:rPr>
+        <w:t xml:space="preserve">O aplicativo deverá </w:t>
+      </w:r>
+      <w:r>
+        <w:rPr>
+          <w:rFonts w:ascii="Arial" w:hAnsi="Arial" w:eastAsia="Arial" w:cs="Arial"/>
+          <w:b w:val="0"/>
+          <w:bCs w:val="0"/>
+          <w:sz w:val="24"/>
+          <w:szCs w:val="24"/>
+        </w:rPr>
+        <w:t>permanecer</w:t>
+      </w:r>
+      <w:r>
+        <w:rPr>
+          <w:rFonts w:ascii="Arial" w:hAnsi="Arial" w:eastAsia="Arial" w:cs="Arial"/>
+          <w:b w:val="0"/>
+          <w:bCs w:val="0"/>
+          <w:sz w:val="24"/>
+          <w:szCs w:val="24"/>
+        </w:rPr>
+        <w:t xml:space="preserve"> </w:t>
+      </w:r>
+      <w:r>
+        <w:rPr>
+          <w:rFonts w:ascii="Arial" w:hAnsi="Arial" w:eastAsia="Arial" w:cs="Arial"/>
+          <w:b w:val="0"/>
+          <w:bCs w:val="0"/>
+          <w:sz w:val="24"/>
+          <w:szCs w:val="24"/>
+        </w:rPr>
+        <w:t>n</w:t>
+      </w:r>
+      <w:r>
+        <w:rPr>
+          <w:rFonts w:ascii="Arial" w:hAnsi="Arial" w:eastAsia="Arial" w:cs="Arial"/>
+          <w:b w:val="0"/>
+          <w:bCs w:val="0"/>
+          <w:sz w:val="24"/>
+          <w:szCs w:val="24"/>
+        </w:rPr>
+        <w:t xml:space="preserve">a </w:t>
+      </w:r>
+      <w:r>
+        <w:rPr>
+          <w:rFonts w:ascii="Arial" w:hAnsi="Arial" w:eastAsia="Arial" w:cs="Arial"/>
+          <w:b w:val="0"/>
+          <w:bCs w:val="0"/>
+          <w:sz w:val="24"/>
+          <w:szCs w:val="24"/>
+        </w:rPr>
+        <w:t>tela com a</w:t>
+      </w:r>
+      <w:r>
+        <w:rPr>
+          <w:rFonts w:ascii="Arial" w:hAnsi="Arial" w:eastAsia="Arial" w:cs="Arial"/>
+          <w:b w:val="0"/>
+          <w:bCs w:val="0"/>
+          <w:sz w:val="24"/>
+          <w:szCs w:val="24"/>
+        </w:rPr>
+        <w:t xml:space="preserve"> </w:t>
+      </w:r>
+      <w:r>
+        <w:rPr>
+          <w:rFonts w:ascii="Arial" w:hAnsi="Arial" w:eastAsia="Arial" w:cs="Arial"/>
+          <w:b w:val="0"/>
+          <w:bCs w:val="0"/>
+          <w:sz w:val="24"/>
+          <w:szCs w:val="24"/>
+        </w:rPr>
+        <w:t xml:space="preserve">listagem de postos de </w:t>
+      </w:r>
+      <w:r>
+        <w:rPr>
+          <w:rFonts w:ascii="Arial" w:hAnsi="Arial" w:eastAsia="Arial" w:cs="Arial"/>
+          <w:b w:val="0"/>
+          <w:bCs w:val="0"/>
+          <w:sz w:val="24"/>
+          <w:szCs w:val="24"/>
+        </w:rPr>
+        <w:t>combustíveis</w:t>
+      </w:r>
+      <w:r>
+        <w:rPr>
+          <w:rFonts w:ascii="Arial" w:hAnsi="Arial" w:eastAsia="Arial" w:cs="Arial"/>
+          <w:b w:val="0"/>
+          <w:bCs w:val="0"/>
+          <w:sz w:val="24"/>
+          <w:szCs w:val="24"/>
+        </w:rPr>
+        <w:t xml:space="preserve">, </w:t>
+      </w:r>
+      <w:r>
+        <w:rPr>
+          <w:rFonts w:ascii="Arial" w:hAnsi="Arial" w:eastAsia="Arial" w:cs="Arial"/>
+          <w:b w:val="0"/>
+          <w:bCs w:val="0"/>
+          <w:sz w:val="24"/>
+          <w:szCs w:val="24"/>
+        </w:rPr>
+        <w:t>mostrando</w:t>
+      </w:r>
+      <w:r>
+        <w:rPr>
+          <w:rFonts w:ascii="Arial" w:hAnsi="Arial" w:eastAsia="Arial" w:cs="Arial"/>
+          <w:b w:val="0"/>
+          <w:bCs w:val="0"/>
+          <w:sz w:val="24"/>
+          <w:szCs w:val="24"/>
+        </w:rPr>
+        <w:t xml:space="preserve"> </w:t>
+      </w:r>
+      <w:r>
+        <w:rPr>
+          <w:rFonts w:ascii="Arial" w:hAnsi="Arial" w:eastAsia="Arial" w:cs="Arial"/>
+          <w:sz w:val="24"/>
+          <w:szCs w:val="24"/>
+        </w:rPr>
+        <w:t>três</w:t>
+      </w:r>
+      <w:r>
+        <w:rPr>
+          <w:rFonts w:ascii="Arial" w:hAnsi="Arial" w:eastAsia="Arial" w:cs="Arial"/>
+          <w:sz w:val="24"/>
+          <w:szCs w:val="24"/>
+        </w:rPr>
+        <w:t xml:space="preserve"> abas, cada uma correspondendo a umas das seleções</w:t>
+      </w:r>
+      <w:r>
+        <w:rPr>
+          <w:rFonts w:ascii="Arial" w:hAnsi="Arial" w:eastAsia="Arial" w:cs="Arial"/>
+          <w:sz w:val="24"/>
+          <w:szCs w:val="24"/>
+        </w:rPr>
+        <w:t xml:space="preserve"> de preferências de combustíveis</w:t>
+      </w:r>
+      <w:r>
+        <w:rPr>
+          <w:rFonts w:ascii="Arial" w:hAnsi="Arial" w:eastAsia="Arial" w:cs="Arial"/>
+          <w:sz w:val="24"/>
+          <w:szCs w:val="24"/>
+        </w:rPr>
+        <w:t xml:space="preserve"> definidas pelo usuário</w:t>
+      </w:r>
+      <w:r>
+        <w:rPr>
+          <w:rFonts w:ascii="Arial" w:hAnsi="Arial" w:eastAsia="Arial" w:cs="Arial"/>
+          <w:b w:val="0"/>
+          <w:bCs w:val="0"/>
+          <w:sz w:val="24"/>
+          <w:szCs w:val="24"/>
+        </w:rPr>
+        <w:t>,</w:t>
+      </w:r>
+      <w:r>
+        <w:rPr>
+          <w:rFonts w:ascii="Arial" w:hAnsi="Arial" w:eastAsia="Arial" w:cs="Arial"/>
+          <w:b w:val="0"/>
+          <w:bCs w:val="0"/>
+          <w:sz w:val="24"/>
+          <w:szCs w:val="24"/>
+        </w:rPr>
+        <w:t xml:space="preserve"> e mostrar uma </w:t>
+      </w:r>
+      <w:r>
+        <w:rPr>
+          <w:rFonts w:ascii="Arial" w:hAnsi="Arial" w:eastAsia="Arial" w:cs="Arial"/>
+          <w:b w:val="0"/>
+          <w:bCs w:val="0"/>
+          <w:sz w:val="24"/>
+          <w:szCs w:val="24"/>
+        </w:rPr>
+        <w:t>lista de postos de combustíveis</w:t>
+      </w:r>
+      <w:r>
+        <w:rPr>
+          <w:rFonts w:ascii="Arial" w:hAnsi="Arial" w:eastAsia="Arial" w:cs="Arial"/>
+          <w:b w:val="0"/>
+          <w:bCs w:val="0"/>
+          <w:sz w:val="24"/>
+          <w:szCs w:val="24"/>
+        </w:rPr>
+        <w:t xml:space="preserve"> </w:t>
+      </w:r>
+      <w:r>
+        <w:rPr>
+          <w:rFonts w:ascii="Arial" w:hAnsi="Arial" w:eastAsia="Arial" w:cs="Arial"/>
+          <w:b w:val="0"/>
+          <w:bCs w:val="0"/>
+          <w:sz w:val="24"/>
+          <w:szCs w:val="24"/>
+        </w:rPr>
+        <w:t xml:space="preserve">de acordo com </w:t>
+      </w:r>
+      <w:r>
+        <w:rPr>
+          <w:rFonts w:ascii="Arial" w:hAnsi="Arial" w:eastAsia="Arial" w:cs="Arial"/>
+          <w:b w:val="0"/>
+          <w:bCs w:val="0"/>
+          <w:sz w:val="24"/>
+          <w:szCs w:val="24"/>
+        </w:rPr>
+        <w:t>a</w:t>
+      </w:r>
+      <w:r>
+        <w:rPr>
+          <w:rFonts w:ascii="Arial" w:hAnsi="Arial" w:eastAsia="Arial" w:cs="Arial"/>
+          <w:b w:val="0"/>
+          <w:bCs w:val="0"/>
+          <w:sz w:val="24"/>
+          <w:szCs w:val="24"/>
+        </w:rPr>
+        <w:t xml:space="preserve"> preferência</w:t>
+      </w:r>
+      <w:r>
+        <w:rPr>
+          <w:rFonts w:ascii="Arial" w:hAnsi="Arial" w:eastAsia="Arial" w:cs="Arial"/>
+          <w:b w:val="0"/>
+          <w:bCs w:val="0"/>
+          <w:sz w:val="24"/>
+          <w:szCs w:val="24"/>
+        </w:rPr>
+        <w:t>s</w:t>
+      </w:r>
+      <w:r>
+        <w:rPr>
+          <w:rFonts w:ascii="Arial" w:hAnsi="Arial" w:eastAsia="Arial" w:cs="Arial"/>
+          <w:b w:val="0"/>
+          <w:bCs w:val="0"/>
+          <w:sz w:val="24"/>
+          <w:szCs w:val="24"/>
+        </w:rPr>
+        <w:t xml:space="preserve"> de</w:t>
+      </w:r>
+      <w:r>
+        <w:rPr>
+          <w:rFonts w:ascii="Arial" w:hAnsi="Arial" w:eastAsia="Arial" w:cs="Arial"/>
+          <w:b w:val="0"/>
+          <w:bCs w:val="0"/>
+          <w:sz w:val="24"/>
+          <w:szCs w:val="24"/>
+        </w:rPr>
+        <w:t xml:space="preserve">finida na </w:t>
+      </w:r>
+      <w:r>
+        <w:rPr>
+          <w:rFonts w:ascii="Arial" w:hAnsi="Arial" w:eastAsia="Arial" w:cs="Arial"/>
+          <w:b w:val="0"/>
+          <w:bCs w:val="0"/>
+          <w:sz w:val="24"/>
+          <w:szCs w:val="24"/>
+        </w:rPr>
+        <w:t xml:space="preserve">aba </w:t>
+      </w:r>
+      <w:r>
+        <w:rPr>
+          <w:rFonts w:ascii="Arial" w:hAnsi="Arial" w:eastAsia="Arial" w:cs="Arial"/>
+          <w:b w:val="0"/>
+          <w:bCs w:val="0"/>
+          <w:sz w:val="24"/>
+          <w:szCs w:val="24"/>
+        </w:rPr>
+        <w:t xml:space="preserve">selecionada no item </w:t>
+      </w:r>
+      <w:r>
+        <w:rPr>
+          <w:rFonts w:ascii="Arial" w:hAnsi="Arial" w:eastAsia="Arial" w:cs="Arial"/>
+          <w:b w:val="0"/>
+          <w:bCs w:val="0"/>
+          <w:sz w:val="24"/>
+          <w:szCs w:val="24"/>
+        </w:rPr>
+        <w:t>e</w:t>
+      </w:r>
+      <w:r>
+        <w:rPr>
+          <w:rFonts w:ascii="Arial" w:hAnsi="Arial" w:eastAsia="Arial" w:cs="Arial"/>
+          <w:b w:val="0"/>
+          <w:bCs w:val="0"/>
+          <w:sz w:val="24"/>
+          <w:szCs w:val="24"/>
+        </w:rPr>
+        <w:t xml:space="preserve"> esta </w:t>
+      </w:r>
+      <w:r>
+        <w:rPr>
+          <w:rFonts w:ascii="Arial" w:hAnsi="Arial" w:eastAsia="Arial" w:cs="Arial"/>
+          <w:b w:val="0"/>
+          <w:bCs w:val="0"/>
+          <w:sz w:val="24"/>
+          <w:szCs w:val="24"/>
+        </w:rPr>
+        <w:t>deverá estar</w:t>
+      </w:r>
+      <w:r>
+        <w:rPr>
+          <w:rFonts w:ascii="Arial" w:hAnsi="Arial" w:eastAsia="Arial" w:cs="Arial"/>
+          <w:b w:val="0"/>
+          <w:bCs w:val="0"/>
+          <w:sz w:val="24"/>
+          <w:szCs w:val="24"/>
+        </w:rPr>
+        <w:t xml:space="preserve"> em destaque indicando </w:t>
+      </w:r>
+      <w:r>
+        <w:rPr>
+          <w:rFonts w:ascii="Arial" w:hAnsi="Arial" w:eastAsia="Arial" w:cs="Arial"/>
+          <w:b w:val="0"/>
+          <w:bCs w:val="0"/>
+          <w:sz w:val="24"/>
+          <w:szCs w:val="24"/>
+        </w:rPr>
+        <w:t>sua</w:t>
+      </w:r>
+      <w:r>
+        <w:rPr>
+          <w:rFonts w:ascii="Arial" w:hAnsi="Arial" w:eastAsia="Arial" w:cs="Arial"/>
+          <w:b w:val="0"/>
+          <w:bCs w:val="0"/>
+          <w:sz w:val="24"/>
+          <w:szCs w:val="24"/>
+        </w:rPr>
+        <w:t xml:space="preserve"> sele</w:t>
+      </w:r>
+      <w:r>
+        <w:rPr>
+          <w:rFonts w:ascii="Arial" w:hAnsi="Arial" w:eastAsia="Arial" w:cs="Arial"/>
+          <w:b w:val="0"/>
+          <w:bCs w:val="0"/>
+          <w:sz w:val="24"/>
+          <w:szCs w:val="24"/>
+        </w:rPr>
+        <w:t>ção</w:t>
+      </w:r>
+      <w:r>
+        <w:rPr>
+          <w:rFonts w:ascii="Arial" w:hAnsi="Arial" w:eastAsia="Arial" w:cs="Arial"/>
+          <w:b w:val="0"/>
+          <w:bCs w:val="0"/>
+          <w:sz w:val="24"/>
+          <w:szCs w:val="24"/>
+        </w:rPr>
+        <w:t>;</w:t>
+      </w:r>
+    </w:p>
+    <w:p xmlns:wp14="http://schemas.microsoft.com/office/word/2010/wordml" wp14:textId="432714A6">
+      <w:pPr>
+        <w:spacing w:before="0" w:after="57" w:line="360" w:lineRule="auto"/>
         <w:rPr/>
       </w:pPr>
+      <w:r>
+        <w:br w:type="page"/>
+      </w:r>
       <w:r>
         <w:rPr>
           <w:rFonts w:ascii="Arial" w:hAnsi="Arial" w:eastAsia="Arial" w:cs="Arial"/>
@@ -2123,7 +3771,7 @@
         <w:t>e tocar no botão continuar;</w:t>
       </w:r>
     </w:p>
-    <w:p xmlns:wp14="http://schemas.microsoft.com/office/word/2010/wordml" wp14:textId="77777777" wp14:noSpellErr="1">
+    <w:p w14:noSpellErr="1">
       <w:pPr>
         <w:pStyle w:val="ListParagraph"/>
         <w:numPr>
@@ -2194,38 +3842,6 @@
         <w:t>.</w:t>
       </w:r>
     </w:p>
-    <w:p xmlns:wp14="http://schemas.microsoft.com/office/word/2010/wordml" wp14:textId="77777777">
-      <w:pPr>
-        <w:pStyle w:val="Normal"/>
-        <w:spacing w:before="0" w:after="57" w:line="360" w:lineRule="auto"/>
-        <w:jc w:val="both"/>
-        <w:rPr>
-          <w:rFonts w:ascii="Arial" w:hAnsi="Arial" w:eastAsia="Arial" w:cs="Arial"/>
-          <w:b w:val="false"/>
-          <w:b w:val="false"/>
-          <w:sz w:val="24"/>
-          <w:szCs w:val="24"/>
-          <w:u w:val="none"/>
-        </w:rPr>
-      </w:pPr>
-    </w:p>
-    <w:p xmlns:wp14="http://schemas.microsoft.com/office/word/2010/wordml" wp14:textId="77777777">
-      <w:pPr>
-        <w:pStyle w:val="Normal"/>
-        <w:spacing w:before="0" w:after="57" w:line="360" w:lineRule="auto"/>
-        <w:jc w:val="both"/>
-        <w:rPr>
-          <w:rFonts w:ascii="Arial" w:hAnsi="Arial" w:eastAsia="Arial" w:cs="Arial"/>
-          <w:b/>
-          <w:b/>
-          <w:sz w:val="24"/>
-          <w:szCs w:val="24"/>
-        </w:rPr>
-      </w:pPr>
-      <w:r>
-        <w:br w:type="page"/>
-      </w:r>
-    </w:p>
     <w:p xmlns:wp14="http://schemas.microsoft.com/office/word/2010/wordml" wp14:textId="77777777" wp14:noSpellErr="1">
       <w:pPr>
         <w:pStyle w:val="Normal"/>
@@ -2242,51 +3858,6 @@
           <w:szCs w:val="24"/>
         </w:rPr>
         <w:t>Pós-condições</w:t>
-      </w:r>
-    </w:p>
-    <w:p xmlns:wp14="http://schemas.microsoft.com/office/word/2010/wordml" wp14:textId="77777777" wp14:noSpellErr="1">
-      <w:pPr>
-        <w:pStyle w:val="ListParagraph"/>
-        <w:numPr>
-          <w:ilvl w:val="0"/>
-          <w:numId w:val="14"/>
-        </w:numPr>
-        <w:tabs/>
-        <w:spacing w:before="0" w:after="57" w:line="360" w:lineRule="auto"/>
-        <w:ind w:right="0"/>
-        <w:jc w:val="both"/>
-        <w:rPr>
-          <w:rFonts w:ascii="Arial" w:hAnsi="Arial" w:eastAsia="Arial" w:cs="Arial"/>
-          <w:sz w:val="24"/>
-          <w:szCs w:val="24"/>
-        </w:rPr>
-      </w:pPr>
-      <w:r>
-        <w:rPr>
-          <w:rFonts w:ascii="Arial" w:hAnsi="Arial" w:eastAsia="Arial" w:cs="Arial"/>
-          <w:sz w:val="24"/>
-          <w:szCs w:val="24"/>
-        </w:rPr>
-        <w:t xml:space="preserve">Mostrar tela </w:t>
-      </w:r>
-      <w:r>
-        <w:rPr>
-          <w:rFonts w:ascii="Arial" w:hAnsi="Arial" w:eastAsia="Arial" w:cs="Arial"/>
-          <w:sz w:val="24"/>
-          <w:szCs w:val="24"/>
-        </w:rPr>
-        <w:t>com a listagem de postos de combustíveis de acordo com a opção de preferência(s) selecionada(s)</w:t>
-      </w:r>
-      <w:r>
-        <w:rPr>
-          <w:rFonts w:ascii="Arial" w:hAnsi="Arial" w:eastAsia="Arial" w:cs="Arial"/>
-          <w:b w:val="0"/>
-          <w:bCs w:val="0"/>
-          <w:sz w:val="24"/>
-          <w:szCs w:val="24"/>
-          <w:u w:val="none"/>
-        </w:rPr>
-        <w:t>;</w:t>
       </w:r>
     </w:p>
     <w:p xmlns:wp14="http://schemas.microsoft.com/office/word/2010/wordml" wp14:textId="79EE0052">
@@ -2468,12 +4039,18 @@
         <w:t>.</w:t>
       </w:r>
     </w:p>
-    <w:p>
-      <w:pPr>
-        <w:pStyle w:val="Normal"/>
+    <w:p xmlns:wp14="http://schemas.microsoft.com/office/word/2010/wordml" w14:noSpellErr="1" wp14:textId="419239C3">
+      <w:pPr>
         <w:spacing w:before="0" w:after="57" w:line="360" w:lineRule="auto"/>
-        <w:jc w:val="both"/>
-      </w:pPr>
+        <w:rPr/>
+      </w:pPr>
+      <w:r>
+        <w:rPr/>
+        <w:t/>
+      </w:r>
+      <w:r>
+        <w:br w:type="page"/>
+      </w:r>
       <w:r>
         <w:rPr>
           <w:rFonts w:ascii="Arial" w:hAnsi="Arial" w:eastAsia="Arial" w:cs="Arial"/>
@@ -2484,95 +4061,58 @@
         </w:rPr>
         <w:t>Telas envolvidas</w:t>
       </w:r>
-    </w:p>
-    <w:p xmlns:wp14="http://schemas.microsoft.com/office/word/2010/wordml" wp14:textId="77777777">
-      <w:pPr>
-        <w:pStyle w:val="Normal"/>
-        <w:spacing w:before="0" w:after="57" w:line="360" w:lineRule="auto"/>
-        <w:jc w:val="both"/>
-        <w:rPr>
-          <w:rFonts w:ascii="Arial" w:hAnsi="Arial" w:eastAsia="Arial" w:cs="Arial"/>
-          <w:b/>
-          <w:b/>
-          <w:sz w:val="24"/>
-          <w:szCs w:val="24"/>
-        </w:rPr>
-      </w:pPr>
-      <w:r>
-        <w:rPr/>
+      <w:r>
         <w:drawing>
-          <wp:anchor xmlns:wp14="http://schemas.microsoft.com/office/word/2010/wordprocessingDrawing" distT="0" distB="127000" distL="0" distR="0" simplePos="0" relativeHeight="2" behindDoc="0" locked="0" layoutInCell="1" allowOverlap="1" wp14:anchorId="2A50E1F6" wp14:editId="7777777">
-            <wp:simplePos x="0" y="0"/>
-            <wp:positionH relativeFrom="column">
-              <wp:align>center</wp:align>
-            </wp:positionH>
-            <wp:positionV relativeFrom="paragraph">
-              <wp:align>top</wp:align>
-            </wp:positionV>
-            <wp:extent cx="5400040" cy="4770120"/>
+          <wp:inline xmlns:wp14="http://schemas.microsoft.com/office/word/2010/wordprocessingDrawing" wp14:editId="06CF6D17" wp14:anchorId="2A50E1F6">
+            <wp:extent cx="5400040" cy="4770118"/>
             <wp:effectExtent l="0" t="0" r="0" b="0"/>
-            <wp:wrapTopAndBottom/>
-            <wp:docPr id="1" name="Figura1" descr=""/>
+            <wp:docPr id="1349227021" name="picture" title=""/>
             <wp:cNvGraphicFramePr>
-              <a:graphicFrameLocks xmlns:a="http://schemas.openxmlformats.org/drawingml/2006/main" noChangeAspect="1"/>
+              <a:graphicFrameLocks noChangeAspect="1"/>
             </wp:cNvGraphicFramePr>
-            <a:graphic xmlns:a="http://schemas.openxmlformats.org/drawingml/2006/main">
+            <a:graphic>
               <a:graphicData uri="http://schemas.openxmlformats.org/drawingml/2006/picture">
-                <pic:pic xmlns:pic="http://schemas.openxmlformats.org/drawingml/2006/picture">
+                <pic:pic>
                   <pic:nvPicPr>
-                    <pic:cNvPr id="1" name="Figura1" descr=""/>
-                    <pic:cNvPicPr>
-                      <a:picLocks noChangeAspect="1" noChangeArrowheads="1"/>
-                    </pic:cNvPicPr>
+                    <pic:cNvPr id="0" name="picture"/>
+                    <pic:cNvPicPr/>
                   </pic:nvPicPr>
                   <pic:blipFill>
-                    <a:blip r:embed="rId2"/>
+                    <a:blip r:embed="R94de838a49dd4a73">
+                      <a:extLst>
+                        <a:ext xmlns:a="http://schemas.openxmlformats.org/drawingml/2006/main" uri="{28A0092B-C50C-407E-A947-70E740481C1C}">
+                          <a14:useLocalDpi val="0"/>
+                        </a:ext>
+                      </a:extLst>
+                    </a:blip>
                     <a:stretch>
                       <a:fillRect/>
                     </a:stretch>
                   </pic:blipFill>
-                  <pic:spPr bwMode="auto">
+                  <pic:spPr>
                     <a:xfrm>
                       <a:off x="0" y="0"/>
-                      <a:ext cx="5400040" cy="4770120"/>
+                      <a:ext cx="5400040" cy="4770118"/>
                     </a:xfrm>
                     <a:prstGeom prst="rect">
                       <a:avLst/>
                     </a:prstGeom>
-                    <a:noFill/>
-                    <a:ln w="9525">
-                      <a:noFill/>
-                      <a:miter lim="800000"/>
-                      <a:headEnd/>
-                      <a:tailEnd/>
-                    </a:ln>
                   </pic:spPr>
                 </pic:pic>
               </a:graphicData>
             </a:graphic>
-          </wp:anchor>
+          </wp:inline>
         </w:drawing>
       </w:r>
       <w:r>
-        <w:rPr/>
-        <w:t/>
-      </w:r>
-    </w:p>
-    <w:p xmlns:wp14="http://schemas.microsoft.com/office/word/2010/wordml" wp14:textId="77777777">
-      <w:pPr>
-        <w:pStyle w:val="Normal"/>
-        <w:spacing w:before="0" w:after="57" w:line="360" w:lineRule="auto"/>
-        <w:jc w:val="both"/>
-        <w:rPr>
-          <w:rFonts w:ascii="Arial" w:hAnsi="Arial" w:eastAsia="Arial" w:cs="Arial"/>
-          <w:b/>
-          <w:b/>
-          <w:sz w:val="24"/>
-          <w:szCs w:val="24"/>
-        </w:rPr>
-      </w:pPr>
-      <w:r>
-        <w:br w:type="page"/>
+        <w:rPr>
+          <w:rFonts w:ascii="Arial" w:hAnsi="Arial" w:eastAsia="Arial" w:cs="Arial"/>
+          <w:b w:val="1"/>
+          <w:bCs w:val="1"/>
+          <w:sz w:val="24"/>
+          <w:szCs w:val="24"/>
+        </w:rPr>
+        <w:t>Pontos de extensão</w:t>
       </w:r>
     </w:p>
     <w:p xmlns:wp14="http://schemas.microsoft.com/office/word/2010/wordml" wp14:textId="77777777" wp14:noSpellErr="1">
@@ -2585,12 +4125,10 @@
       <w:r>
         <w:rPr>
           <w:rFonts w:ascii="Arial" w:hAnsi="Arial" w:eastAsia="Arial" w:cs="Arial"/>
-          <w:b w:val="1"/>
-          <w:bCs w:val="1"/>
-          <w:sz w:val="24"/>
-          <w:szCs w:val="24"/>
-        </w:rPr>
-        <w:t>Pontos de extensão</w:t>
+          <w:sz w:val="24"/>
+          <w:szCs w:val="24"/>
+        </w:rPr>
+        <w:t>Nenhum</w:t>
       </w:r>
     </w:p>
     <w:p xmlns:wp14="http://schemas.microsoft.com/office/word/2010/wordml" wp14:textId="77777777" wp14:noSpellErr="1">
@@ -2603,10 +4141,12 @@
       <w:r>
         <w:rPr>
           <w:rFonts w:ascii="Arial" w:hAnsi="Arial" w:eastAsia="Arial" w:cs="Arial"/>
-          <w:sz w:val="24"/>
-          <w:szCs w:val="24"/>
-        </w:rPr>
-        <w:t>Nenhum</w:t>
+          <w:b w:val="1"/>
+          <w:bCs w:val="1"/>
+          <w:sz w:val="24"/>
+          <w:szCs w:val="24"/>
+        </w:rPr>
+        <w:t>Requisitos especiais</w:t>
       </w:r>
     </w:p>
     <w:p xmlns:wp14="http://schemas.microsoft.com/office/word/2010/wordml" wp14:textId="77777777" wp14:noSpellErr="1">
@@ -2619,12 +4159,10 @@
       <w:r>
         <w:rPr>
           <w:rFonts w:ascii="Arial" w:hAnsi="Arial" w:eastAsia="Arial" w:cs="Arial"/>
-          <w:b w:val="1"/>
-          <w:bCs w:val="1"/>
-          <w:sz w:val="24"/>
-          <w:szCs w:val="24"/>
-        </w:rPr>
-        <w:t>Requisitos especiais</w:t>
+          <w:sz w:val="24"/>
+          <w:szCs w:val="24"/>
+        </w:rPr>
+        <w:t>Nenhum</w:t>
       </w:r>
     </w:p>
     <w:p xmlns:wp14="http://schemas.microsoft.com/office/word/2010/wordml" wp14:textId="77777777" wp14:noSpellErr="1">
@@ -2637,44 +4175,61 @@
       <w:r>
         <w:rPr>
           <w:rFonts w:ascii="Arial" w:hAnsi="Arial" w:eastAsia="Arial" w:cs="Arial"/>
-          <w:sz w:val="24"/>
-          <w:szCs w:val="24"/>
-        </w:rPr>
-        <w:t>Nenhum</w:t>
+          <w:b w:val="1"/>
+          <w:bCs w:val="1"/>
+          <w:sz w:val="24"/>
+          <w:szCs w:val="24"/>
+        </w:rPr>
+        <w:t>Informações adicionais</w:t>
       </w:r>
     </w:p>
-    <w:p xmlns:wp14="http://schemas.microsoft.com/office/word/2010/wordml" wp14:textId="77777777" wp14:noSpellErr="1">
-      <w:pPr>
-        <w:pStyle w:val="Normal"/>
+    <w:p xmlns:wp14="http://schemas.microsoft.com/office/word/2010/wordml" wp14:noSpellErr="1" wp14:textId="6389262B">
+      <w:pPr>
+        <w:pStyle w:val="ListParagraph"/>
+        <w:numPr>
+          <w:ilvl w:val="0"/>
+          <w:numId w:val="15"/>
+        </w:numPr>
         <w:spacing w:before="0" w:after="57" w:line="360" w:lineRule="auto"/>
         <w:jc w:val="both"/>
-        <w:rPr/>
-      </w:pPr>
-      <w:r>
-        <w:rPr>
-          <w:rFonts w:ascii="Arial" w:hAnsi="Arial" w:eastAsia="Arial" w:cs="Arial"/>
-          <w:b w:val="1"/>
-          <w:bCs w:val="1"/>
-          <w:sz w:val="24"/>
-          <w:szCs w:val="24"/>
-        </w:rPr>
-        <w:t>Informações adicionais</w:t>
-      </w:r>
-    </w:p>
-    <w:p xmlns:wp14="http://schemas.microsoft.com/office/word/2010/wordml" wp14:textId="77777777" wp14:noSpellErr="1">
-      <w:pPr>
-        <w:pStyle w:val="Normal"/>
-        <w:spacing w:before="0" w:after="57" w:line="360" w:lineRule="auto"/>
-        <w:jc w:val="both"/>
-        <w:rPr/>
-      </w:pPr>
-      <w:r>
-        <w:rPr>
-          <w:rFonts w:ascii="Arial" w:hAnsi="Arial" w:eastAsia="Arial" w:cs="Arial"/>
-          <w:sz w:val="24"/>
-          <w:szCs w:val="24"/>
-        </w:rPr>
-        <w:t>Nenhuma</w:t>
+        <w:rPr>
+          <w:rFonts w:ascii="Arial" w:hAnsi="Arial" w:eastAsia="Arial" w:cs="Arial"/>
+          <w:color w:val="000000" w:themeColor="accent6" w:themeTint="FF" w:themeShade="FF"/>
+          <w:sz w:val="24"/>
+          <w:szCs w:val="24"/>
+        </w:rPr>
+      </w:pPr>
+      <w:r>
+        <w:rPr>
+          <w:rFonts w:ascii="Arial" w:hAnsi="Arial" w:eastAsia="Arial" w:cs="Arial"/>
+          <w:sz w:val="24"/>
+          <w:szCs w:val="24"/>
+        </w:rPr>
+        <w:t>As abas contendo o tipo de combustível deverão conter o texto referente a uma única preferê</w:t>
+      </w:r>
+      <w:r>
+        <w:rPr>
+          <w:rFonts w:ascii="Arial" w:hAnsi="Arial" w:eastAsia="Arial" w:cs="Arial"/>
+          <w:sz w:val="24"/>
+          <w:szCs w:val="24"/>
+        </w:rPr>
+        <w:t>ncia de combustível definida pelo usuário e</w:t>
+      </w:r>
+      <w:r>
+        <w:rPr>
+          <w:rFonts w:ascii="Arial" w:hAnsi="Arial" w:eastAsia="Arial" w:cs="Arial"/>
+          <w:sz w:val="24"/>
+          <w:szCs w:val="24"/>
+        </w:rPr>
+        <w:t xml:space="preserve"> esse texto não poderá ser repetido em</w:t>
+      </w:r>
+      <w:r>
+        <w:rPr>
+          <w:rFonts w:ascii="Arial" w:hAnsi="Arial" w:eastAsia="Arial" w:cs="Arial"/>
+          <w:sz w:val="24"/>
+          <w:szCs w:val="24"/>
+        </w:rPr>
+        <w:t xml:space="preserve"> outra aba;</w:t>
       </w:r>
     </w:p>
     <w:sectPr>
@@ -2767,6 +4322,90 @@
 
 <file path=word/numbering.xml><?xml version="1.0" encoding="utf-8"?>
 <w:numbering xmlns:w="http://schemas.openxmlformats.org/wordprocessingml/2006/main" xmlns:o="urn:schemas-microsoft-com:office:office" xmlns:r="http://schemas.openxmlformats.org/officeDocument/2006/relationships" xmlns:v="urn:schemas-microsoft-com:vml">
+  <w:abstractNum xmlns:w="http://schemas.openxmlformats.org/wordprocessingml/2006/main" w:abstractNumId="15">
+    <w:multiLevelType xmlns:w="http://schemas.openxmlformats.org/wordprocessingml/2006/main" w:val="hybridMultilevel"/>
+    <w:lvl xmlns:w="http://schemas.openxmlformats.org/wordprocessingml/2006/main" w:ilvl="0">
+      <w:start w:val="1"/>
+      <w:numFmt w:val="decimal"/>
+      <w:lvlText w:val="%1."/>
+      <w:lvlJc w:val="left"/>
+      <w:pPr>
+        <w:ind w:left="720" w:hanging="360"/>
+      </w:pPr>
+    </w:lvl>
+    <w:lvl xmlns:w="http://schemas.openxmlformats.org/wordprocessingml/2006/main" w:ilvl="1">
+      <w:start w:val="1"/>
+      <w:numFmt w:val="lowerLetter"/>
+      <w:lvlText w:val="%2."/>
+      <w:lvlJc w:val="left"/>
+      <w:pPr>
+        <w:ind w:left="1440" w:hanging="360"/>
+      </w:pPr>
+    </w:lvl>
+    <w:lvl xmlns:w="http://schemas.openxmlformats.org/wordprocessingml/2006/main" w:ilvl="2">
+      <w:start w:val="1"/>
+      <w:numFmt w:val="lowerRoman"/>
+      <w:lvlText w:val="%3."/>
+      <w:lvlJc w:val="right"/>
+      <w:pPr>
+        <w:ind w:left="2160" w:hanging="180"/>
+      </w:pPr>
+    </w:lvl>
+    <w:lvl xmlns:w="http://schemas.openxmlformats.org/wordprocessingml/2006/main" w:ilvl="3">
+      <w:start w:val="1"/>
+      <w:numFmt w:val="decimal"/>
+      <w:lvlText w:val="%4."/>
+      <w:lvlJc w:val="left"/>
+      <w:pPr>
+        <w:ind w:left="2880" w:hanging="360"/>
+      </w:pPr>
+    </w:lvl>
+    <w:lvl xmlns:w="http://schemas.openxmlformats.org/wordprocessingml/2006/main" w:ilvl="4">
+      <w:start w:val="1"/>
+      <w:numFmt w:val="lowerLetter"/>
+      <w:lvlText w:val="%5."/>
+      <w:lvlJc w:val="left"/>
+      <w:pPr>
+        <w:ind w:left="3600" w:hanging="360"/>
+      </w:pPr>
+    </w:lvl>
+    <w:lvl xmlns:w="http://schemas.openxmlformats.org/wordprocessingml/2006/main" w:ilvl="5">
+      <w:start w:val="1"/>
+      <w:numFmt w:val="lowerRoman"/>
+      <w:lvlText w:val="%6."/>
+      <w:lvlJc w:val="right"/>
+      <w:pPr>
+        <w:ind w:left="4320" w:hanging="180"/>
+      </w:pPr>
+    </w:lvl>
+    <w:lvl xmlns:w="http://schemas.openxmlformats.org/wordprocessingml/2006/main" w:ilvl="6">
+      <w:start w:val="1"/>
+      <w:numFmt w:val="decimal"/>
+      <w:lvlText w:val="%7."/>
+      <w:lvlJc w:val="left"/>
+      <w:pPr>
+        <w:ind w:left="5040" w:hanging="360"/>
+      </w:pPr>
+    </w:lvl>
+    <w:lvl xmlns:w="http://schemas.openxmlformats.org/wordprocessingml/2006/main" w:ilvl="7">
+      <w:start w:val="1"/>
+      <w:numFmt w:val="lowerLetter"/>
+      <w:lvlText w:val="%8."/>
+      <w:lvlJc w:val="left"/>
+      <w:pPr>
+        <w:ind w:left="5760" w:hanging="360"/>
+      </w:pPr>
+    </w:lvl>
+    <w:lvl xmlns:w="http://schemas.openxmlformats.org/wordprocessingml/2006/main" w:ilvl="8">
+      <w:start w:val="1"/>
+      <w:numFmt w:val="lowerRoman"/>
+      <w:lvlText w:val="%9."/>
+      <w:lvlJc w:val="right"/>
+      <w:pPr>
+        <w:ind w:left="6480" w:hanging="180"/>
+      </w:pPr>
+    </w:lvl>
+  </w:abstractNum>
   <w:abstractNum xmlns:w="http://schemas.openxmlformats.org/wordprocessingml/2006/main" w:abstractNumId="14">
     <w:multiLevelType xmlns:w="http://schemas.openxmlformats.org/wordprocessingml/2006/main" w:val="hybridMultilevel"/>
     <w:lvl xmlns:w="http://schemas.openxmlformats.org/wordprocessingml/2006/main" w:ilvl="0">
@@ -4197,6 +5836,9 @@
       </w:pPr>
     </w:lvl>
   </w:abstractNum>
+  <w:num w:numId="15">
+    <w:abstractNumId w:val="15"/>
+  </w:num>
   <w:num w:numId="14">
     <w:abstractNumId w:val="14"/>
   </w:num>

</xml_diff>